<commit_message>
updated manual with new worker details
</commit_message>
<xml_diff>
--- a/Surge_Part_Manual_0.0.1.docx
+++ b/Surge_Part_Manual_0.0.1.docx
@@ -253,12 +253,6 @@
             <w:insideH w:val="single" w:color="000000" w:sz="4" w:space="0"/>
             <w:insideV w:val="single" w:color="000000" w:sz="4" w:space="0"/>
           </w:tblBorders>
-          <w:tblCellMar>
-            <w:top w:w="0" w:type="dxa"/>
-            <w:left w:w="115" w:type="dxa"/>
-            <w:bottom w:w="0" w:type="dxa"/>
-            <w:right w:w="115" w:type="dxa"/>
-          </w:tblCellMar>
         </w:tblPrEx>
         <w:trPr>
           <w:jc w:val="center"/>
@@ -393,12 +387,6 @@
             <w:insideH w:val="single" w:color="000000" w:sz="4" w:space="0"/>
             <w:insideV w:val="single" w:color="000000" w:sz="4" w:space="0"/>
           </w:tblBorders>
-          <w:tblCellMar>
-            <w:top w:w="0" w:type="dxa"/>
-            <w:left w:w="115" w:type="dxa"/>
-            <w:bottom w:w="0" w:type="dxa"/>
-            <w:right w:w="115" w:type="dxa"/>
-          </w:tblCellMar>
         </w:tblPrEx>
         <w:trPr>
           <w:trHeight w:val="864" w:hRule="atLeast"/>
@@ -511,12 +499,6 @@
             <w:insideH w:val="single" w:color="000000" w:sz="4" w:space="0"/>
             <w:insideV w:val="single" w:color="000000" w:sz="4" w:space="0"/>
           </w:tblBorders>
-          <w:tblCellMar>
-            <w:top w:w="0" w:type="dxa"/>
-            <w:left w:w="115" w:type="dxa"/>
-            <w:bottom w:w="0" w:type="dxa"/>
-            <w:right w:w="115" w:type="dxa"/>
-          </w:tblCellMar>
         </w:tblPrEx>
         <w:trPr>
           <w:jc w:val="center"/>
@@ -706,6 +688,8 @@
       <w:sdtPr>
         <w:rPr>
           <w:rStyle w:val="220"/>
+          <w:sz w:val="56"/>
+          <w:szCs w:val="44"/>
         </w:rPr>
         <w:id w:val="0"/>
         <w:docPartObj>
@@ -713,6 +697,13 @@
           <w:docPartUnique/>
         </w:docPartObj>
       </w:sdtPr>
+      <w:sdtEndPr>
+        <w:rPr>
+          <w:rStyle w:val="220"/>
+          <w:sz w:val="56"/>
+          <w:szCs w:val="44"/>
+        </w:rPr>
+      </w:sdtEndPr>
       <w:sdtContent>
         <w:p>
           <w:pPr>
@@ -730,7 +721,7 @@
             <w:adjustRightInd/>
             <w:snapToGrid/>
             <w:spacing w:line="276" w:lineRule="auto"/>
-            <w:jc w:val="center"/>
+            <w:jc w:val="both"/>
             <w:textAlignment w:val="auto"/>
             <w:rPr>
               <w:rFonts w:ascii="Calibri" w:hAnsi="Calibri" w:eastAsia="Tw Cen MT" w:cs="Times New Roman"/>
@@ -738,8 +729,8 @@
               <w:caps/>
               <w:color w:val="355D7E"/>
               <w:kern w:val="0"/>
-              <w:sz w:val="23"/>
-              <w:szCs w:val="20"/>
+              <w:sz w:val="22"/>
+              <w:szCs w:val="18"/>
               <w:lang w:val="en-GB" w:eastAsia="en-GB" w:bidi="ar-SA"/>
             </w:rPr>
           </w:pPr>
@@ -747,17 +738,25 @@
             <w:rPr>
               <w:rStyle w:val="220"/>
               <w:rFonts w:hint="default"/>
+              <w:sz w:val="56"/>
+              <w:szCs w:val="44"/>
               <w:lang w:val="en"/>
             </w:rPr>
             <w:t>Table of Contents</w:t>
           </w:r>
           <w:r>
+            <w:rPr>
+              <w:sz w:val="22"/>
+              <w:szCs w:val="18"/>
+            </w:rPr>
             <w:fldChar w:fldCharType="begin"/>
           </w:r>
           <w:r>
             <w:rPr>
               <w:rStyle w:val="79"/>
               <w:rFonts w:eastAsia="Calibri" w:cs="Calibri"/>
+              <w:sz w:val="22"/>
+              <w:szCs w:val="18"/>
             </w:rPr>
             <w:instrText xml:space="preserve">TOC \o "1-9" \h</w:instrText>
           </w:r>
@@ -765,6 +764,8 @@
             <w:rPr>
               <w:rStyle w:val="79"/>
               <w:rFonts w:eastAsia="Calibri" w:cs="Calibri"/>
+              <w:sz w:val="22"/>
+              <w:szCs w:val="18"/>
             </w:rPr>
             <w:fldChar w:fldCharType="separate"/>
           </w:r>
@@ -778,12 +779,21 @@
             </w:tabs>
           </w:pPr>
           <w:r>
+            <w:rPr>
+              <w:szCs w:val="18"/>
+            </w:rPr>
             <w:fldChar w:fldCharType="begin"/>
           </w:r>
           <w:r>
-            <w:instrText xml:space="preserve"> HYPERLINK \l _Toc739635227 </w:instrText>
-          </w:r>
-          <w:r>
+            <w:rPr>
+              <w:szCs w:val="18"/>
+            </w:rPr>
+            <w:instrText xml:space="preserve"> HYPERLINK \l _Toc486113573 </w:instrText>
+          </w:r>
+          <w:r>
+            <w:rPr>
+              <w:szCs w:val="18"/>
+            </w:rPr>
             <w:fldChar w:fldCharType="separate"/>
           </w:r>
           <w:r>
@@ -800,18 +810,21 @@
             <w:fldChar w:fldCharType="begin"/>
           </w:r>
           <w:r>
-            <w:instrText xml:space="preserve"> PAGEREF _Toc739635227 </w:instrText>
+            <w:instrText xml:space="preserve"> PAGEREF _Toc486113573 </w:instrText>
           </w:r>
           <w:r>
             <w:fldChar w:fldCharType="separate"/>
           </w:r>
           <w:r>
-            <w:t>1</w:t>
+            <w:t>2</w:t>
           </w:r>
           <w:r>
             <w:fldChar w:fldCharType="end"/>
           </w:r>
           <w:r>
+            <w:rPr>
+              <w:szCs w:val="18"/>
+            </w:rPr>
             <w:fldChar w:fldCharType="end"/>
           </w:r>
         </w:p>
@@ -824,12 +837,21 @@
             </w:tabs>
           </w:pPr>
           <w:r>
+            <w:rPr>
+              <w:szCs w:val="18"/>
+            </w:rPr>
             <w:fldChar w:fldCharType="begin"/>
           </w:r>
           <w:r>
-            <w:instrText xml:space="preserve"> HYPERLINK \l _Toc1471853504 </w:instrText>
-          </w:r>
-          <w:r>
+            <w:rPr>
+              <w:szCs w:val="18"/>
+            </w:rPr>
+            <w:instrText xml:space="preserve"> HYPERLINK \l _Toc1516584004 </w:instrText>
+          </w:r>
+          <w:r>
+            <w:rPr>
+              <w:szCs w:val="18"/>
+            </w:rPr>
             <w:fldChar w:fldCharType="separate"/>
           </w:r>
           <w:r>
@@ -845,7 +867,7 @@
             <w:fldChar w:fldCharType="begin"/>
           </w:r>
           <w:r>
-            <w:instrText xml:space="preserve"> PAGEREF _Toc1471853504 </w:instrText>
+            <w:instrText xml:space="preserve"> PAGEREF _Toc1516584004 </w:instrText>
           </w:r>
           <w:r>
             <w:fldChar w:fldCharType="separate"/>
@@ -857,6 +879,9 @@
             <w:fldChar w:fldCharType="end"/>
           </w:r>
           <w:r>
+            <w:rPr>
+              <w:szCs w:val="18"/>
+            </w:rPr>
             <w:fldChar w:fldCharType="end"/>
           </w:r>
         </w:p>
@@ -869,12 +894,21 @@
             </w:tabs>
           </w:pPr>
           <w:r>
+            <w:rPr>
+              <w:szCs w:val="18"/>
+            </w:rPr>
             <w:fldChar w:fldCharType="begin"/>
           </w:r>
           <w:r>
-            <w:instrText xml:space="preserve"> HYPERLINK \l _Toc1317801385 </w:instrText>
-          </w:r>
-          <w:r>
+            <w:rPr>
+              <w:szCs w:val="18"/>
+            </w:rPr>
+            <w:instrText xml:space="preserve"> HYPERLINK \l _Toc1701437889 </w:instrText>
+          </w:r>
+          <w:r>
+            <w:rPr>
+              <w:szCs w:val="18"/>
+            </w:rPr>
             <w:fldChar w:fldCharType="separate"/>
           </w:r>
           <w:r>
@@ -890,7 +924,7 @@
             <w:fldChar w:fldCharType="begin"/>
           </w:r>
           <w:r>
-            <w:instrText xml:space="preserve"> PAGEREF _Toc1317801385 </w:instrText>
+            <w:instrText xml:space="preserve"> PAGEREF _Toc1701437889 </w:instrText>
           </w:r>
           <w:r>
             <w:fldChar w:fldCharType="separate"/>
@@ -902,6 +936,9 @@
             <w:fldChar w:fldCharType="end"/>
           </w:r>
           <w:r>
+            <w:rPr>
+              <w:szCs w:val="18"/>
+            </w:rPr>
             <w:fldChar w:fldCharType="end"/>
           </w:r>
         </w:p>
@@ -914,12 +951,21 @@
             </w:tabs>
           </w:pPr>
           <w:r>
+            <w:rPr>
+              <w:szCs w:val="18"/>
+            </w:rPr>
             <w:fldChar w:fldCharType="begin"/>
           </w:r>
           <w:r>
-            <w:instrText xml:space="preserve"> HYPERLINK \l _Toc1924698039 </w:instrText>
-          </w:r>
-          <w:r>
+            <w:rPr>
+              <w:szCs w:val="18"/>
+            </w:rPr>
+            <w:instrText xml:space="preserve"> HYPERLINK \l _Toc1363491957 </w:instrText>
+          </w:r>
+          <w:r>
+            <w:rPr>
+              <w:szCs w:val="18"/>
+            </w:rPr>
             <w:fldChar w:fldCharType="separate"/>
           </w:r>
           <w:r>
@@ -935,7 +981,7 @@
             <w:fldChar w:fldCharType="begin"/>
           </w:r>
           <w:r>
-            <w:instrText xml:space="preserve"> PAGEREF _Toc1924698039 </w:instrText>
+            <w:instrText xml:space="preserve"> PAGEREF _Toc1363491957 </w:instrText>
           </w:r>
           <w:r>
             <w:fldChar w:fldCharType="separate"/>
@@ -947,6 +993,9 @@
             <w:fldChar w:fldCharType="end"/>
           </w:r>
           <w:r>
+            <w:rPr>
+              <w:szCs w:val="18"/>
+            </w:rPr>
             <w:fldChar w:fldCharType="end"/>
           </w:r>
         </w:p>
@@ -959,12 +1008,21 @@
             </w:tabs>
           </w:pPr>
           <w:r>
+            <w:rPr>
+              <w:szCs w:val="18"/>
+            </w:rPr>
             <w:fldChar w:fldCharType="begin"/>
           </w:r>
           <w:r>
-            <w:instrText xml:space="preserve"> HYPERLINK \l _Toc1548321821 </w:instrText>
-          </w:r>
-          <w:r>
+            <w:rPr>
+              <w:szCs w:val="18"/>
+            </w:rPr>
+            <w:instrText xml:space="preserve"> HYPERLINK \l _Toc1883309384 </w:instrText>
+          </w:r>
+          <w:r>
+            <w:rPr>
+              <w:szCs w:val="18"/>
+            </w:rPr>
             <w:fldChar w:fldCharType="separate"/>
           </w:r>
           <w:r>
@@ -981,7 +1039,7 @@
             <w:fldChar w:fldCharType="begin"/>
           </w:r>
           <w:r>
-            <w:instrText xml:space="preserve"> PAGEREF _Toc1548321821 </w:instrText>
+            <w:instrText xml:space="preserve"> PAGEREF _Toc1883309384 </w:instrText>
           </w:r>
           <w:r>
             <w:fldChar w:fldCharType="separate"/>
@@ -993,6 +1051,9 @@
             <w:fldChar w:fldCharType="end"/>
           </w:r>
           <w:r>
+            <w:rPr>
+              <w:szCs w:val="18"/>
+            </w:rPr>
             <w:fldChar w:fldCharType="end"/>
           </w:r>
         </w:p>
@@ -1005,12 +1066,21 @@
             </w:tabs>
           </w:pPr>
           <w:r>
+            <w:rPr>
+              <w:szCs w:val="18"/>
+            </w:rPr>
             <w:fldChar w:fldCharType="begin"/>
           </w:r>
           <w:r>
-            <w:instrText xml:space="preserve"> HYPERLINK \l _Toc1834849585 </w:instrText>
-          </w:r>
-          <w:r>
+            <w:rPr>
+              <w:szCs w:val="18"/>
+            </w:rPr>
+            <w:instrText xml:space="preserve"> HYPERLINK \l _Toc1257320296 </w:instrText>
+          </w:r>
+          <w:r>
+            <w:rPr>
+              <w:szCs w:val="18"/>
+            </w:rPr>
             <w:fldChar w:fldCharType="separate"/>
           </w:r>
           <w:r>
@@ -1027,7 +1097,7 @@
             <w:fldChar w:fldCharType="begin"/>
           </w:r>
           <w:r>
-            <w:instrText xml:space="preserve"> PAGEREF _Toc1834849585 </w:instrText>
+            <w:instrText xml:space="preserve"> PAGEREF _Toc1257320296 </w:instrText>
           </w:r>
           <w:r>
             <w:fldChar w:fldCharType="separate"/>
@@ -1039,6 +1109,9 @@
             <w:fldChar w:fldCharType="end"/>
           </w:r>
           <w:r>
+            <w:rPr>
+              <w:szCs w:val="18"/>
+            </w:rPr>
             <w:fldChar w:fldCharType="end"/>
           </w:r>
         </w:p>
@@ -1051,12 +1124,21 @@
             </w:tabs>
           </w:pPr>
           <w:r>
+            <w:rPr>
+              <w:szCs w:val="18"/>
+            </w:rPr>
             <w:fldChar w:fldCharType="begin"/>
           </w:r>
           <w:r>
-            <w:instrText xml:space="preserve"> HYPERLINK \l _Toc1397595319 </w:instrText>
-          </w:r>
-          <w:r>
+            <w:rPr>
+              <w:szCs w:val="18"/>
+            </w:rPr>
+            <w:instrText xml:space="preserve"> HYPERLINK \l _Toc1566090096 </w:instrText>
+          </w:r>
+          <w:r>
+            <w:rPr>
+              <w:szCs w:val="18"/>
+            </w:rPr>
             <w:fldChar w:fldCharType="separate"/>
           </w:r>
           <w:r>
@@ -1073,7 +1155,7 @@
             <w:fldChar w:fldCharType="begin"/>
           </w:r>
           <w:r>
-            <w:instrText xml:space="preserve"> PAGEREF _Toc1397595319 </w:instrText>
+            <w:instrText xml:space="preserve"> PAGEREF _Toc1566090096 </w:instrText>
           </w:r>
           <w:r>
             <w:fldChar w:fldCharType="separate"/>
@@ -1085,6 +1167,9 @@
             <w:fldChar w:fldCharType="end"/>
           </w:r>
           <w:r>
+            <w:rPr>
+              <w:szCs w:val="18"/>
+            </w:rPr>
             <w:fldChar w:fldCharType="end"/>
           </w:r>
         </w:p>
@@ -1097,20 +1182,36 @@
             </w:tabs>
           </w:pPr>
           <w:r>
+            <w:rPr>
+              <w:szCs w:val="18"/>
+            </w:rPr>
             <w:fldChar w:fldCharType="begin"/>
           </w:r>
           <w:r>
-            <w:instrText xml:space="preserve"> HYPERLINK \l _Toc78145451 </w:instrText>
-          </w:r>
-          <w:r>
+            <w:rPr>
+              <w:szCs w:val="18"/>
+            </w:rPr>
+            <w:instrText xml:space="preserve"> HYPERLINK \l _Toc1807352423 </w:instrText>
+          </w:r>
+          <w:r>
+            <w:rPr>
+              <w:szCs w:val="18"/>
+            </w:rPr>
             <w:fldChar w:fldCharType="separate"/>
+          </w:r>
+          <w:r>
+            <w:rPr>
+              <w:rFonts w:hint="default" w:ascii="Calibri" w:hAnsi="Calibri" w:cs="Calibri"/>
+              <w:lang w:val="en"/>
+            </w:rPr>
+            <w:t>G</w:t>
           </w:r>
           <w:r>
             <w:rPr>
               <w:rFonts w:ascii="Calibri" w:hAnsi="Calibri" w:cs="Calibri"/>
               <w:lang w:val="en"/>
             </w:rPr>
-            <w:t>Generating weighting files</w:t>
+            <w:t>enerating weighting files</w:t>
           </w:r>
           <w:r>
             <w:tab/>
@@ -1119,7 +1220,7 @@
             <w:fldChar w:fldCharType="begin"/>
           </w:r>
           <w:r>
-            <w:instrText xml:space="preserve"> PAGEREF _Toc78145451 </w:instrText>
+            <w:instrText xml:space="preserve"> PAGEREF _Toc1807352423 </w:instrText>
           </w:r>
           <w:r>
             <w:fldChar w:fldCharType="separate"/>
@@ -1131,6 +1232,9 @@
             <w:fldChar w:fldCharType="end"/>
           </w:r>
           <w:r>
+            <w:rPr>
+              <w:szCs w:val="18"/>
+            </w:rPr>
             <w:fldChar w:fldCharType="end"/>
           </w:r>
         </w:p>
@@ -1143,12 +1247,21 @@
             </w:tabs>
           </w:pPr>
           <w:r>
+            <w:rPr>
+              <w:szCs w:val="18"/>
+            </w:rPr>
             <w:fldChar w:fldCharType="begin"/>
           </w:r>
           <w:r>
-            <w:instrText xml:space="preserve"> HYPERLINK \l _Toc1902079 </w:instrText>
-          </w:r>
-          <w:r>
+            <w:rPr>
+              <w:szCs w:val="18"/>
+            </w:rPr>
+            <w:instrText xml:space="preserve"> HYPERLINK \l _Toc1815327891 </w:instrText>
+          </w:r>
+          <w:r>
+            <w:rPr>
+              <w:szCs w:val="18"/>
+            </w:rPr>
             <w:fldChar w:fldCharType="separate"/>
           </w:r>
           <w:r>
@@ -1166,7 +1279,7 @@
             <w:fldChar w:fldCharType="begin"/>
           </w:r>
           <w:r>
-            <w:instrText xml:space="preserve"> PAGEREF _Toc1902079 </w:instrText>
+            <w:instrText xml:space="preserve"> PAGEREF _Toc1815327891 </w:instrText>
           </w:r>
           <w:r>
             <w:fldChar w:fldCharType="separate"/>
@@ -1178,6 +1291,9 @@
             <w:fldChar w:fldCharType="end"/>
           </w:r>
           <w:r>
+            <w:rPr>
+              <w:szCs w:val="18"/>
+            </w:rPr>
             <w:fldChar w:fldCharType="end"/>
           </w:r>
         </w:p>
@@ -1190,12 +1306,21 @@
             </w:tabs>
           </w:pPr>
           <w:r>
+            <w:rPr>
+              <w:szCs w:val="18"/>
+            </w:rPr>
             <w:fldChar w:fldCharType="begin"/>
           </w:r>
           <w:r>
-            <w:instrText xml:space="preserve"> HYPERLINK \l _Toc1087543818 </w:instrText>
-          </w:r>
-          <w:r>
+            <w:rPr>
+              <w:szCs w:val="18"/>
+            </w:rPr>
+            <w:instrText xml:space="preserve"> HYPERLINK \l _Toc596143788 </w:instrText>
+          </w:r>
+          <w:r>
+            <w:rPr>
+              <w:szCs w:val="18"/>
+            </w:rPr>
             <w:fldChar w:fldCharType="separate"/>
           </w:r>
           <w:r>
@@ -1211,18 +1336,21 @@
             <w:fldChar w:fldCharType="begin"/>
           </w:r>
           <w:r>
-            <w:instrText xml:space="preserve"> PAGEREF _Toc1087543818 </w:instrText>
+            <w:instrText xml:space="preserve"> PAGEREF _Toc596143788 </w:instrText>
           </w:r>
           <w:r>
             <w:fldChar w:fldCharType="separate"/>
           </w:r>
           <w:r>
-            <w:t>6</w:t>
+            <w:t>7</w:t>
           </w:r>
           <w:r>
             <w:fldChar w:fldCharType="end"/>
           </w:r>
           <w:r>
+            <w:rPr>
+              <w:szCs w:val="18"/>
+            </w:rPr>
             <w:fldChar w:fldCharType="end"/>
           </w:r>
         </w:p>
@@ -1235,12 +1363,21 @@
             </w:tabs>
           </w:pPr>
           <w:r>
+            <w:rPr>
+              <w:szCs w:val="18"/>
+            </w:rPr>
             <w:fldChar w:fldCharType="begin"/>
           </w:r>
           <w:r>
-            <w:instrText xml:space="preserve"> HYPERLINK \l _Toc201273775 </w:instrText>
-          </w:r>
-          <w:r>
+            <w:rPr>
+              <w:szCs w:val="18"/>
+            </w:rPr>
+            <w:instrText xml:space="preserve"> HYPERLINK \l _Toc1300433654 </w:instrText>
+          </w:r>
+          <w:r>
+            <w:rPr>
+              <w:szCs w:val="18"/>
+            </w:rPr>
             <w:fldChar w:fldCharType="separate"/>
           </w:r>
           <w:r>
@@ -1257,7 +1394,7 @@
             <w:fldChar w:fldCharType="begin"/>
           </w:r>
           <w:r>
-            <w:instrText xml:space="preserve"> PAGEREF _Toc201273775 </w:instrText>
+            <w:instrText xml:space="preserve"> PAGEREF _Toc1300433654 </w:instrText>
           </w:r>
           <w:r>
             <w:fldChar w:fldCharType="separate"/>
@@ -1269,6 +1406,9 @@
             <w:fldChar w:fldCharType="end"/>
           </w:r>
           <w:r>
+            <w:rPr>
+              <w:szCs w:val="18"/>
+            </w:rPr>
             <w:fldChar w:fldCharType="end"/>
           </w:r>
         </w:p>
@@ -1281,12 +1421,21 @@
             </w:tabs>
           </w:pPr>
           <w:r>
+            <w:rPr>
+              <w:szCs w:val="18"/>
+            </w:rPr>
             <w:fldChar w:fldCharType="begin"/>
           </w:r>
           <w:r>
-            <w:instrText xml:space="preserve"> HYPERLINK \l _Toc2049019677 </w:instrText>
-          </w:r>
-          <w:r>
+            <w:rPr>
+              <w:szCs w:val="18"/>
+            </w:rPr>
+            <w:instrText xml:space="preserve"> HYPERLINK \l _Toc2108347001 </w:instrText>
+          </w:r>
+          <w:r>
+            <w:rPr>
+              <w:szCs w:val="18"/>
+            </w:rPr>
             <w:fldChar w:fldCharType="separate"/>
           </w:r>
           <w:r>
@@ -1315,7 +1464,7 @@
             <w:fldChar w:fldCharType="begin"/>
           </w:r>
           <w:r>
-            <w:instrText xml:space="preserve"> PAGEREF _Toc2049019677 </w:instrText>
+            <w:instrText xml:space="preserve"> PAGEREF _Toc2108347001 </w:instrText>
           </w:r>
           <w:r>
             <w:fldChar w:fldCharType="separate"/>
@@ -1327,6 +1476,9 @@
             <w:fldChar w:fldCharType="end"/>
           </w:r>
           <w:r>
+            <w:rPr>
+              <w:szCs w:val="18"/>
+            </w:rPr>
             <w:fldChar w:fldCharType="end"/>
           </w:r>
         </w:p>
@@ -1339,12 +1491,21 @@
             </w:tabs>
           </w:pPr>
           <w:r>
+            <w:rPr>
+              <w:szCs w:val="18"/>
+            </w:rPr>
             <w:fldChar w:fldCharType="begin"/>
           </w:r>
           <w:r>
-            <w:instrText xml:space="preserve"> HYPERLINK \l _Toc1538815760 </w:instrText>
-          </w:r>
-          <w:r>
+            <w:rPr>
+              <w:szCs w:val="18"/>
+            </w:rPr>
+            <w:instrText xml:space="preserve"> HYPERLINK \l _Toc1384847389 </w:instrText>
+          </w:r>
+          <w:r>
+            <w:rPr>
+              <w:szCs w:val="18"/>
+            </w:rPr>
             <w:fldChar w:fldCharType="separate"/>
           </w:r>
           <w:r>
@@ -1373,7 +1534,7 @@
             <w:fldChar w:fldCharType="begin"/>
           </w:r>
           <w:r>
-            <w:instrText xml:space="preserve"> PAGEREF _Toc1538815760 </w:instrText>
+            <w:instrText xml:space="preserve"> PAGEREF _Toc1384847389 </w:instrText>
           </w:r>
           <w:r>
             <w:fldChar w:fldCharType="separate"/>
@@ -1385,6 +1546,9 @@
             <w:fldChar w:fldCharType="end"/>
           </w:r>
           <w:r>
+            <w:rPr>
+              <w:szCs w:val="18"/>
+            </w:rPr>
             <w:fldChar w:fldCharType="end"/>
           </w:r>
         </w:p>
@@ -1397,12 +1561,21 @@
             </w:tabs>
           </w:pPr>
           <w:r>
+            <w:rPr>
+              <w:szCs w:val="18"/>
+            </w:rPr>
             <w:fldChar w:fldCharType="begin"/>
           </w:r>
           <w:r>
-            <w:instrText xml:space="preserve"> HYPERLINK \l _Toc342909752 </w:instrText>
-          </w:r>
-          <w:r>
+            <w:rPr>
+              <w:szCs w:val="18"/>
+            </w:rPr>
+            <w:instrText xml:space="preserve"> HYPERLINK \l _Toc947284825 </w:instrText>
+          </w:r>
+          <w:r>
+            <w:rPr>
+              <w:szCs w:val="18"/>
+            </w:rPr>
             <w:fldChar w:fldCharType="separate"/>
           </w:r>
           <w:r>
@@ -1418,7 +1591,7 @@
             <w:fldChar w:fldCharType="begin"/>
           </w:r>
           <w:r>
-            <w:instrText xml:space="preserve"> PAGEREF _Toc342909752 </w:instrText>
+            <w:instrText xml:space="preserve"> PAGEREF _Toc947284825 </w:instrText>
           </w:r>
           <w:r>
             <w:fldChar w:fldCharType="separate"/>
@@ -1430,6 +1603,9 @@
             <w:fldChar w:fldCharType="end"/>
           </w:r>
           <w:r>
+            <w:rPr>
+              <w:szCs w:val="18"/>
+            </w:rPr>
             <w:fldChar w:fldCharType="end"/>
           </w:r>
         </w:p>
@@ -1442,12 +1618,21 @@
             </w:tabs>
           </w:pPr>
           <w:r>
+            <w:rPr>
+              <w:szCs w:val="18"/>
+            </w:rPr>
             <w:fldChar w:fldCharType="begin"/>
           </w:r>
           <w:r>
-            <w:instrText xml:space="preserve"> HYPERLINK \l _Toc1135656186 </w:instrText>
-          </w:r>
-          <w:r>
+            <w:rPr>
+              <w:szCs w:val="18"/>
+            </w:rPr>
+            <w:instrText xml:space="preserve"> HYPERLINK \l _Toc520754491 </w:instrText>
+          </w:r>
+          <w:r>
+            <w:rPr>
+              <w:szCs w:val="18"/>
+            </w:rPr>
             <w:fldChar w:fldCharType="separate"/>
           </w:r>
           <w:r>
@@ -1463,7 +1648,7 @@
             <w:fldChar w:fldCharType="begin"/>
           </w:r>
           <w:r>
-            <w:instrText xml:space="preserve"> PAGEREF _Toc1135656186 </w:instrText>
+            <w:instrText xml:space="preserve"> PAGEREF _Toc520754491 </w:instrText>
           </w:r>
           <w:r>
             <w:fldChar w:fldCharType="separate"/>
@@ -1475,6 +1660,9 @@
             <w:fldChar w:fldCharType="end"/>
           </w:r>
           <w:r>
+            <w:rPr>
+              <w:szCs w:val="18"/>
+            </w:rPr>
             <w:fldChar w:fldCharType="end"/>
           </w:r>
         </w:p>
@@ -1487,12 +1675,21 @@
             </w:tabs>
           </w:pPr>
           <w:r>
+            <w:rPr>
+              <w:szCs w:val="18"/>
+            </w:rPr>
             <w:fldChar w:fldCharType="begin"/>
           </w:r>
           <w:r>
-            <w:instrText xml:space="preserve"> HYPERLINK \l _Toc1718209664 </w:instrText>
-          </w:r>
-          <w:r>
+            <w:rPr>
+              <w:szCs w:val="18"/>
+            </w:rPr>
+            <w:instrText xml:space="preserve"> HYPERLINK \l _Toc570357595 </w:instrText>
+          </w:r>
+          <w:r>
+            <w:rPr>
+              <w:szCs w:val="18"/>
+            </w:rPr>
             <w:fldChar w:fldCharType="separate"/>
           </w:r>
           <w:r>
@@ -1508,7 +1705,7 @@
             <w:fldChar w:fldCharType="begin"/>
           </w:r>
           <w:r>
-            <w:instrText xml:space="preserve"> PAGEREF _Toc1718209664 </w:instrText>
+            <w:instrText xml:space="preserve"> PAGEREF _Toc570357595 </w:instrText>
           </w:r>
           <w:r>
             <w:fldChar w:fldCharType="separate"/>
@@ -1520,6 +1717,9 @@
             <w:fldChar w:fldCharType="end"/>
           </w:r>
           <w:r>
+            <w:rPr>
+              <w:szCs w:val="18"/>
+            </w:rPr>
             <w:fldChar w:fldCharType="end"/>
           </w:r>
         </w:p>
@@ -1532,12 +1732,21 @@
             </w:tabs>
           </w:pPr>
           <w:r>
+            <w:rPr>
+              <w:szCs w:val="18"/>
+            </w:rPr>
             <w:fldChar w:fldCharType="begin"/>
           </w:r>
           <w:r>
-            <w:instrText xml:space="preserve"> HYPERLINK \l _Toc926663198 </w:instrText>
-          </w:r>
-          <w:r>
+            <w:rPr>
+              <w:szCs w:val="18"/>
+            </w:rPr>
+            <w:instrText xml:space="preserve"> HYPERLINK \l _Toc67692274 </w:instrText>
+          </w:r>
+          <w:r>
+            <w:rPr>
+              <w:szCs w:val="18"/>
+            </w:rPr>
             <w:fldChar w:fldCharType="separate"/>
           </w:r>
           <w:r>
@@ -1553,7 +1762,7 @@
             <w:fldChar w:fldCharType="begin"/>
           </w:r>
           <w:r>
-            <w:instrText xml:space="preserve"> PAGEREF _Toc926663198 </w:instrText>
+            <w:instrText xml:space="preserve"> PAGEREF _Toc67692274 </w:instrText>
           </w:r>
           <w:r>
             <w:fldChar w:fldCharType="separate"/>
@@ -1565,6 +1774,9 @@
             <w:fldChar w:fldCharType="end"/>
           </w:r>
           <w:r>
+            <w:rPr>
+              <w:szCs w:val="18"/>
+            </w:rPr>
             <w:fldChar w:fldCharType="end"/>
           </w:r>
         </w:p>
@@ -1577,12 +1789,21 @@
             </w:tabs>
           </w:pPr>
           <w:r>
+            <w:rPr>
+              <w:szCs w:val="18"/>
+            </w:rPr>
             <w:fldChar w:fldCharType="begin"/>
           </w:r>
           <w:r>
-            <w:instrText xml:space="preserve"> HYPERLINK \l _Toc295175998 </w:instrText>
-          </w:r>
-          <w:r>
+            <w:rPr>
+              <w:szCs w:val="18"/>
+            </w:rPr>
+            <w:instrText xml:space="preserve"> HYPERLINK \l _Toc913472243 </w:instrText>
+          </w:r>
+          <w:r>
+            <w:rPr>
+              <w:szCs w:val="18"/>
+            </w:rPr>
             <w:fldChar w:fldCharType="separate"/>
           </w:r>
           <w:r>
@@ -1598,7 +1819,7 @@
             <w:fldChar w:fldCharType="begin"/>
           </w:r>
           <w:r>
-            <w:instrText xml:space="preserve"> PAGEREF _Toc295175998 </w:instrText>
+            <w:instrText xml:space="preserve"> PAGEREF _Toc913472243 </w:instrText>
           </w:r>
           <w:r>
             <w:fldChar w:fldCharType="separate"/>
@@ -1610,6 +1831,9 @@
             <w:fldChar w:fldCharType="end"/>
           </w:r>
           <w:r>
+            <w:rPr>
+              <w:szCs w:val="18"/>
+            </w:rPr>
             <w:fldChar w:fldCharType="end"/>
           </w:r>
         </w:p>
@@ -1622,12 +1846,21 @@
             </w:tabs>
           </w:pPr>
           <w:r>
+            <w:rPr>
+              <w:szCs w:val="18"/>
+            </w:rPr>
             <w:fldChar w:fldCharType="begin"/>
           </w:r>
           <w:r>
-            <w:instrText xml:space="preserve"> HYPERLINK \l _Toc485333446 </w:instrText>
-          </w:r>
-          <w:r>
+            <w:rPr>
+              <w:szCs w:val="18"/>
+            </w:rPr>
+            <w:instrText xml:space="preserve"> HYPERLINK \l _Toc124697973 </w:instrText>
+          </w:r>
+          <w:r>
+            <w:rPr>
+              <w:szCs w:val="18"/>
+            </w:rPr>
             <w:fldChar w:fldCharType="separate"/>
           </w:r>
           <w:r>
@@ -1643,7 +1876,7 @@
             <w:fldChar w:fldCharType="begin"/>
           </w:r>
           <w:r>
-            <w:instrText xml:space="preserve"> PAGEREF _Toc485333446 </w:instrText>
+            <w:instrText xml:space="preserve"> PAGEREF _Toc124697973 </w:instrText>
           </w:r>
           <w:r>
             <w:fldChar w:fldCharType="separate"/>
@@ -1655,6 +1888,9 @@
             <w:fldChar w:fldCharType="end"/>
           </w:r>
           <w:r>
+            <w:rPr>
+              <w:szCs w:val="18"/>
+            </w:rPr>
             <w:fldChar w:fldCharType="end"/>
           </w:r>
         </w:p>
@@ -1667,19 +1903,36 @@
             </w:tabs>
           </w:pPr>
           <w:r>
+            <w:rPr>
+              <w:szCs w:val="18"/>
+            </w:rPr>
             <w:fldChar w:fldCharType="begin"/>
           </w:r>
           <w:r>
-            <w:instrText xml:space="preserve"> HYPERLINK \l _Toc186384844 </w:instrText>
-          </w:r>
-          <w:r>
+            <w:rPr>
+              <w:szCs w:val="18"/>
+            </w:rPr>
+            <w:instrText xml:space="preserve"> HYPERLINK \l _Toc1045053292 </w:instrText>
+          </w:r>
+          <w:r>
+            <w:rPr>
+              <w:szCs w:val="18"/>
+            </w:rPr>
             <w:fldChar w:fldCharType="separate"/>
           </w:r>
           <w:r>
             <w:rPr>
               <w:rFonts w:ascii="Calibri" w:hAnsi="Calibri" w:cs="Calibri"/>
             </w:rPr>
-            <w:t>Run Parcels worker:</w:t>
+            <w:t>R</w:t>
+          </w:r>
+          <w:bookmarkStart w:id="34" w:name="_GoBack"/>
+          <w:bookmarkEnd w:id="34"/>
+          <w:r>
+            <w:rPr>
+              <w:rFonts w:ascii="Calibri" w:hAnsi="Calibri" w:cs="Calibri"/>
+            </w:rPr>
+            <w:t>un Parcels worker:</w:t>
           </w:r>
           <w:r>
             <w:tab/>
@@ -1688,18 +1941,21 @@
             <w:fldChar w:fldCharType="begin"/>
           </w:r>
           <w:r>
-            <w:instrText xml:space="preserve"> PAGEREF _Toc186384844 </w:instrText>
+            <w:instrText xml:space="preserve"> PAGEREF _Toc1045053292 </w:instrText>
           </w:r>
           <w:r>
             <w:fldChar w:fldCharType="separate"/>
           </w:r>
           <w:r>
-            <w:t>11</w:t>
+            <w:t>12</w:t>
           </w:r>
           <w:r>
             <w:fldChar w:fldCharType="end"/>
           </w:r>
           <w:r>
+            <w:rPr>
+              <w:szCs w:val="18"/>
+            </w:rPr>
             <w:fldChar w:fldCharType="end"/>
           </w:r>
         </w:p>
@@ -1712,12 +1968,21 @@
             </w:tabs>
           </w:pPr>
           <w:r>
+            <w:rPr>
+              <w:szCs w:val="18"/>
+            </w:rPr>
             <w:fldChar w:fldCharType="begin"/>
           </w:r>
           <w:r>
-            <w:instrText xml:space="preserve"> HYPERLINK \l _Toc465148899 </w:instrText>
-          </w:r>
-          <w:r>
+            <w:rPr>
+              <w:szCs w:val="18"/>
+            </w:rPr>
+            <w:instrText xml:space="preserve"> HYPERLINK \l _Toc1136747614 </w:instrText>
+          </w:r>
+          <w:r>
+            <w:rPr>
+              <w:szCs w:val="18"/>
+            </w:rPr>
             <w:fldChar w:fldCharType="separate"/>
           </w:r>
           <w:r>
@@ -1734,7 +1999,7 @@
             <w:fldChar w:fldCharType="begin"/>
           </w:r>
           <w:r>
-            <w:instrText xml:space="preserve"> PAGEREF _Toc465148899 </w:instrText>
+            <w:instrText xml:space="preserve"> PAGEREF _Toc1136747614 </w:instrText>
           </w:r>
           <w:r>
             <w:fldChar w:fldCharType="separate"/>
@@ -1746,6 +2011,9 @@
             <w:fldChar w:fldCharType="end"/>
           </w:r>
           <w:r>
+            <w:rPr>
+              <w:szCs w:val="18"/>
+            </w:rPr>
             <w:fldChar w:fldCharType="end"/>
           </w:r>
         </w:p>
@@ -1758,12 +2026,79 @@
             </w:tabs>
           </w:pPr>
           <w:r>
+            <w:rPr>
+              <w:szCs w:val="18"/>
+            </w:rPr>
             <w:fldChar w:fldCharType="begin"/>
           </w:r>
           <w:r>
-            <w:instrText xml:space="preserve"> HYPERLINK \l _Toc823751527 </w:instrText>
-          </w:r>
-          <w:r>
+            <w:rPr>
+              <w:szCs w:val="18"/>
+            </w:rPr>
+            <w:instrText xml:space="preserve"> HYPERLINK \l _Toc934441893 </w:instrText>
+          </w:r>
+          <w:r>
+            <w:rPr>
+              <w:szCs w:val="18"/>
+            </w:rPr>
+            <w:fldChar w:fldCharType="separate"/>
+          </w:r>
+          <w:r>
+            <w:rPr>
+              <w:rFonts w:hint="default" w:ascii="Calibri" w:hAnsi="Calibri" w:cs="Calibri"/>
+              <w:lang w:val="en"/>
+            </w:rPr>
+            <w:t>Make Plots Worker</w:t>
+          </w:r>
+          <w:r>
+            <w:tab/>
+          </w:r>
+          <w:r>
+            <w:fldChar w:fldCharType="begin"/>
+          </w:r>
+          <w:r>
+            <w:instrText xml:space="preserve"> PAGEREF _Toc934441893 </w:instrText>
+          </w:r>
+          <w:r>
+            <w:fldChar w:fldCharType="separate"/>
+          </w:r>
+          <w:r>
+            <w:t>12</w:t>
+          </w:r>
+          <w:r>
+            <w:fldChar w:fldCharType="end"/>
+          </w:r>
+          <w:r>
+            <w:rPr>
+              <w:szCs w:val="18"/>
+            </w:rPr>
+            <w:fldChar w:fldCharType="end"/>
+          </w:r>
+        </w:p>
+        <w:p>
+          <w:pPr>
+            <w:pStyle w:val="36"/>
+            <w:tabs>
+              <w:tab w:val="right" w:leader="dot" w:pos="9746"/>
+              <w:tab w:val="clear" w:pos="8630"/>
+            </w:tabs>
+          </w:pPr>
+          <w:r>
+            <w:rPr>
+              <w:szCs w:val="18"/>
+            </w:rPr>
+            <w:fldChar w:fldCharType="begin"/>
+          </w:r>
+          <w:r>
+            <w:rPr>
+              <w:szCs w:val="18"/>
+            </w:rPr>
+            <w:instrText xml:space="preserve"> HYPERLINK \l _Toc769905366 </w:instrText>
+          </w:r>
+          <w:r>
+            <w:rPr>
+              <w:szCs w:val="18"/>
+            </w:rPr>
             <w:fldChar w:fldCharType="separate"/>
           </w:r>
           <w:r>
@@ -1780,7 +2115,7 @@
             <w:fldChar w:fldCharType="begin"/>
           </w:r>
           <w:r>
-            <w:instrText xml:space="preserve"> PAGEREF _Toc823751527 </w:instrText>
+            <w:instrText xml:space="preserve"> PAGEREF _Toc769905366 </w:instrText>
           </w:r>
           <w:r>
             <w:fldChar w:fldCharType="separate"/>
@@ -1792,6 +2127,9 @@
             <w:fldChar w:fldCharType="end"/>
           </w:r>
           <w:r>
+            <w:rPr>
+              <w:szCs w:val="18"/>
+            </w:rPr>
             <w:fldChar w:fldCharType="end"/>
           </w:r>
         </w:p>
@@ -1804,12 +2142,21 @@
             </w:tabs>
           </w:pPr>
           <w:r>
+            <w:rPr>
+              <w:szCs w:val="18"/>
+            </w:rPr>
             <w:fldChar w:fldCharType="begin"/>
           </w:r>
           <w:r>
-            <w:instrText xml:space="preserve"> HYPERLINK \l _Toc1959694593 </w:instrText>
-          </w:r>
-          <w:r>
+            <w:rPr>
+              <w:szCs w:val="18"/>
+            </w:rPr>
+            <w:instrText xml:space="preserve"> HYPERLINK \l _Toc1275373125 </w:instrText>
+          </w:r>
+          <w:r>
+            <w:rPr>
+              <w:szCs w:val="18"/>
+            </w:rPr>
             <w:fldChar w:fldCharType="separate"/>
           </w:r>
           <w:r>
@@ -1832,18 +2179,21 @@
             <w:fldChar w:fldCharType="begin"/>
           </w:r>
           <w:r>
-            <w:instrText xml:space="preserve"> PAGEREF _Toc1959694593 </w:instrText>
+            <w:instrText xml:space="preserve"> PAGEREF _Toc1275373125 </w:instrText>
           </w:r>
           <w:r>
             <w:fldChar w:fldCharType="separate"/>
           </w:r>
           <w:r>
-            <w:t>12</w:t>
+            <w:t>13</w:t>
           </w:r>
           <w:r>
             <w:fldChar w:fldCharType="end"/>
           </w:r>
           <w:r>
+            <w:rPr>
+              <w:szCs w:val="18"/>
+            </w:rPr>
             <w:fldChar w:fldCharType="end"/>
           </w:r>
         </w:p>
@@ -1856,12 +2206,21 @@
             </w:tabs>
           </w:pPr>
           <w:r>
+            <w:rPr>
+              <w:szCs w:val="18"/>
+            </w:rPr>
             <w:fldChar w:fldCharType="begin"/>
           </w:r>
           <w:r>
-            <w:instrText xml:space="preserve"> HYPERLINK \l _Toc842741601 </w:instrText>
-          </w:r>
-          <w:r>
+            <w:rPr>
+              <w:szCs w:val="18"/>
+            </w:rPr>
+            <w:instrText xml:space="preserve"> HYPERLINK \l _Toc1330800053 </w:instrText>
+          </w:r>
+          <w:r>
+            <w:rPr>
+              <w:szCs w:val="18"/>
+            </w:rPr>
             <w:fldChar w:fldCharType="separate"/>
           </w:r>
           <w:r>
@@ -1878,18 +2237,21 @@
             <w:fldChar w:fldCharType="begin"/>
           </w:r>
           <w:r>
-            <w:instrText xml:space="preserve"> PAGEREF _Toc842741601 </w:instrText>
+            <w:instrText xml:space="preserve"> PAGEREF _Toc1330800053 </w:instrText>
           </w:r>
           <w:r>
             <w:fldChar w:fldCharType="separate"/>
           </w:r>
           <w:r>
-            <w:t>12</w:t>
+            <w:t>13</w:t>
           </w:r>
           <w:r>
             <w:fldChar w:fldCharType="end"/>
           </w:r>
           <w:r>
+            <w:rPr>
+              <w:szCs w:val="18"/>
+            </w:rPr>
             <w:fldChar w:fldCharType="end"/>
           </w:r>
         </w:p>
@@ -1902,12 +2264,21 @@
             </w:tabs>
           </w:pPr>
           <w:r>
+            <w:rPr>
+              <w:szCs w:val="18"/>
+            </w:rPr>
             <w:fldChar w:fldCharType="begin"/>
           </w:r>
           <w:r>
-            <w:instrText xml:space="preserve"> HYPERLINK \l _Toc1994188331 </w:instrText>
-          </w:r>
-          <w:r>
+            <w:rPr>
+              <w:szCs w:val="18"/>
+            </w:rPr>
+            <w:instrText xml:space="preserve"> HYPERLINK \l _Toc1566283892 </w:instrText>
+          </w:r>
+          <w:r>
+            <w:rPr>
+              <w:szCs w:val="18"/>
+            </w:rPr>
             <w:fldChar w:fldCharType="separate"/>
           </w:r>
           <w:r>
@@ -1924,7 +2295,7 @@
             <w:fldChar w:fldCharType="begin"/>
           </w:r>
           <w:r>
-            <w:instrText xml:space="preserve"> PAGEREF _Toc1994188331 </w:instrText>
+            <w:instrText xml:space="preserve"> PAGEREF _Toc1566283892 </w:instrText>
           </w:r>
           <w:r>
             <w:fldChar w:fldCharType="separate"/>
@@ -1936,6 +2307,9 @@
             <w:fldChar w:fldCharType="end"/>
           </w:r>
           <w:r>
+            <w:rPr>
+              <w:szCs w:val="18"/>
+            </w:rPr>
             <w:fldChar w:fldCharType="end"/>
           </w:r>
         </w:p>
@@ -1948,12 +2322,21 @@
             </w:tabs>
           </w:pPr>
           <w:r>
+            <w:rPr>
+              <w:szCs w:val="18"/>
+            </w:rPr>
             <w:fldChar w:fldCharType="begin"/>
           </w:r>
           <w:r>
-            <w:instrText xml:space="preserve"> HYPERLINK \l _Toc1515202635 </w:instrText>
-          </w:r>
-          <w:r>
+            <w:rPr>
+              <w:szCs w:val="18"/>
+            </w:rPr>
+            <w:instrText xml:space="preserve"> HYPERLINK \l _Toc588553181 </w:instrText>
+          </w:r>
+          <w:r>
+            <w:rPr>
+              <w:szCs w:val="18"/>
+            </w:rPr>
             <w:fldChar w:fldCharType="separate"/>
           </w:r>
           <w:r>
@@ -1976,7 +2359,7 @@
             <w:fldChar w:fldCharType="begin"/>
           </w:r>
           <w:r>
-            <w:instrText xml:space="preserve"> PAGEREF _Toc1515202635 </w:instrText>
+            <w:instrText xml:space="preserve"> PAGEREF _Toc588553181 </w:instrText>
           </w:r>
           <w:r>
             <w:fldChar w:fldCharType="separate"/>
@@ -1988,6 +2371,9 @@
             <w:fldChar w:fldCharType="end"/>
           </w:r>
           <w:r>
+            <w:rPr>
+              <w:szCs w:val="18"/>
+            </w:rPr>
             <w:fldChar w:fldCharType="end"/>
           </w:r>
         </w:p>
@@ -2000,12 +2386,21 @@
             </w:tabs>
           </w:pPr>
           <w:r>
+            <w:rPr>
+              <w:szCs w:val="18"/>
+            </w:rPr>
             <w:fldChar w:fldCharType="begin"/>
           </w:r>
           <w:r>
-            <w:instrText xml:space="preserve"> HYPERLINK \l _Toc1699494353 </w:instrText>
-          </w:r>
-          <w:r>
+            <w:rPr>
+              <w:szCs w:val="18"/>
+            </w:rPr>
+            <w:instrText xml:space="preserve"> HYPERLINK \l _Toc2142444817 </w:instrText>
+          </w:r>
+          <w:r>
+            <w:rPr>
+              <w:szCs w:val="18"/>
+            </w:rPr>
             <w:fldChar w:fldCharType="separate"/>
           </w:r>
           <w:r>
@@ -2021,7 +2416,7 @@
             <w:fldChar w:fldCharType="begin"/>
           </w:r>
           <w:r>
-            <w:instrText xml:space="preserve"> PAGEREF _Toc1699494353 </w:instrText>
+            <w:instrText xml:space="preserve"> PAGEREF _Toc2142444817 </w:instrText>
           </w:r>
           <w:r>
             <w:fldChar w:fldCharType="separate"/>
@@ -2033,6 +2428,9 @@
             <w:fldChar w:fldCharType="end"/>
           </w:r>
           <w:r>
+            <w:rPr>
+              <w:szCs w:val="18"/>
+            </w:rPr>
             <w:fldChar w:fldCharType="end"/>
           </w:r>
         </w:p>
@@ -2045,12 +2443,21 @@
             </w:tabs>
           </w:pPr>
           <w:r>
+            <w:rPr>
+              <w:szCs w:val="18"/>
+            </w:rPr>
             <w:fldChar w:fldCharType="begin"/>
           </w:r>
           <w:r>
-            <w:instrText xml:space="preserve"> HYPERLINK \l _Toc1149993377 </w:instrText>
-          </w:r>
-          <w:r>
+            <w:rPr>
+              <w:szCs w:val="18"/>
+            </w:rPr>
+            <w:instrText xml:space="preserve"> HYPERLINK \l _Toc1000416677 </w:instrText>
+          </w:r>
+          <w:r>
+            <w:rPr>
+              <w:szCs w:val="18"/>
+            </w:rPr>
             <w:fldChar w:fldCharType="separate"/>
           </w:r>
           <w:r>
@@ -2067,7 +2474,7 @@
             <w:fldChar w:fldCharType="begin"/>
           </w:r>
           <w:r>
-            <w:instrText xml:space="preserve"> PAGEREF _Toc1149993377 </w:instrText>
+            <w:instrText xml:space="preserve"> PAGEREF _Toc1000416677 </w:instrText>
           </w:r>
           <w:r>
             <w:fldChar w:fldCharType="separate"/>
@@ -2079,6 +2486,9 @@
             <w:fldChar w:fldCharType="end"/>
           </w:r>
           <w:r>
+            <w:rPr>
+              <w:szCs w:val="18"/>
+            </w:rPr>
             <w:fldChar w:fldCharType="end"/>
           </w:r>
         </w:p>
@@ -2091,12 +2501,21 @@
             </w:tabs>
           </w:pPr>
           <w:r>
+            <w:rPr>
+              <w:szCs w:val="18"/>
+            </w:rPr>
             <w:fldChar w:fldCharType="begin"/>
           </w:r>
           <w:r>
-            <w:instrText xml:space="preserve"> HYPERLINK \l _Toc1040876839 </w:instrText>
-          </w:r>
-          <w:r>
+            <w:rPr>
+              <w:szCs w:val="18"/>
+            </w:rPr>
+            <w:instrText xml:space="preserve"> HYPERLINK \l _Toc1095656062 </w:instrText>
+          </w:r>
+          <w:r>
+            <w:rPr>
+              <w:szCs w:val="18"/>
+            </w:rPr>
             <w:fldChar w:fldCharType="separate"/>
           </w:r>
           <w:r>
@@ -2113,7 +2532,7 @@
             <w:fldChar w:fldCharType="begin"/>
           </w:r>
           <w:r>
-            <w:instrText xml:space="preserve"> PAGEREF _Toc1040876839 </w:instrText>
+            <w:instrText xml:space="preserve"> PAGEREF _Toc1095656062 </w:instrText>
           </w:r>
           <w:r>
             <w:fldChar w:fldCharType="separate"/>
@@ -2125,6 +2544,9 @@
             <w:fldChar w:fldCharType="end"/>
           </w:r>
           <w:r>
+            <w:rPr>
+              <w:szCs w:val="18"/>
+            </w:rPr>
             <w:fldChar w:fldCharType="end"/>
           </w:r>
         </w:p>
@@ -2137,12 +2559,21 @@
             </w:tabs>
           </w:pPr>
           <w:r>
+            <w:rPr>
+              <w:szCs w:val="18"/>
+            </w:rPr>
             <w:fldChar w:fldCharType="begin"/>
           </w:r>
           <w:r>
-            <w:instrText xml:space="preserve"> HYPERLINK \l _Toc1080124547 </w:instrText>
-          </w:r>
-          <w:r>
+            <w:rPr>
+              <w:szCs w:val="18"/>
+            </w:rPr>
+            <w:instrText xml:space="preserve"> HYPERLINK \l _Toc2127191454 </w:instrText>
+          </w:r>
+          <w:r>
+            <w:rPr>
+              <w:szCs w:val="18"/>
+            </w:rPr>
             <w:fldChar w:fldCharType="separate"/>
           </w:r>
           <w:r>
@@ -2165,7 +2596,7 @@
             <w:fldChar w:fldCharType="begin"/>
           </w:r>
           <w:r>
-            <w:instrText xml:space="preserve"> PAGEREF _Toc1080124547 </w:instrText>
+            <w:instrText xml:space="preserve"> PAGEREF _Toc2127191454 </w:instrText>
           </w:r>
           <w:r>
             <w:fldChar w:fldCharType="separate"/>
@@ -2177,6 +2608,9 @@
             <w:fldChar w:fldCharType="end"/>
           </w:r>
           <w:r>
+            <w:rPr>
+              <w:szCs w:val="18"/>
+            </w:rPr>
             <w:fldChar w:fldCharType="end"/>
           </w:r>
         </w:p>
@@ -2189,12 +2623,21 @@
             </w:tabs>
           </w:pPr>
           <w:r>
+            <w:rPr>
+              <w:szCs w:val="18"/>
+            </w:rPr>
             <w:fldChar w:fldCharType="begin"/>
           </w:r>
           <w:r>
-            <w:instrText xml:space="preserve"> HYPERLINK \l _Toc81993714 </w:instrText>
-          </w:r>
-          <w:r>
+            <w:rPr>
+              <w:szCs w:val="18"/>
+            </w:rPr>
+            <w:instrText xml:space="preserve"> HYPERLINK \l _Toc1486530250 </w:instrText>
+          </w:r>
+          <w:r>
+            <w:rPr>
+              <w:szCs w:val="18"/>
+            </w:rPr>
             <w:fldChar w:fldCharType="separate"/>
           </w:r>
           <w:r>
@@ -2217,7 +2660,7 @@
             <w:fldChar w:fldCharType="begin"/>
           </w:r>
           <w:r>
-            <w:instrText xml:space="preserve"> PAGEREF _Toc81993714 </w:instrText>
+            <w:instrText xml:space="preserve"> PAGEREF _Toc1486530250 </w:instrText>
           </w:r>
           <w:r>
             <w:fldChar w:fldCharType="separate"/>
@@ -2229,6 +2672,9 @@
             <w:fldChar w:fldCharType="end"/>
           </w:r>
           <w:r>
+            <w:rPr>
+              <w:szCs w:val="18"/>
+            </w:rPr>
             <w:fldChar w:fldCharType="end"/>
           </w:r>
         </w:p>
@@ -2241,12 +2687,21 @@
             </w:tabs>
           </w:pPr>
           <w:r>
+            <w:rPr>
+              <w:szCs w:val="18"/>
+            </w:rPr>
             <w:fldChar w:fldCharType="begin"/>
           </w:r>
           <w:r>
-            <w:instrText xml:space="preserve"> HYPERLINK \l _Toc1780512066 </w:instrText>
-          </w:r>
-          <w:r>
+            <w:rPr>
+              <w:szCs w:val="18"/>
+            </w:rPr>
+            <w:instrText xml:space="preserve"> HYPERLINK \l _Toc464756418 </w:instrText>
+          </w:r>
+          <w:r>
+            <w:rPr>
+              <w:szCs w:val="18"/>
+            </w:rPr>
             <w:fldChar w:fldCharType="separate"/>
           </w:r>
           <w:r>
@@ -2263,7 +2718,7 @@
             <w:fldChar w:fldCharType="begin"/>
           </w:r>
           <w:r>
-            <w:instrText xml:space="preserve"> PAGEREF _Toc1780512066 </w:instrText>
+            <w:instrText xml:space="preserve"> PAGEREF _Toc464756418 </w:instrText>
           </w:r>
           <w:r>
             <w:fldChar w:fldCharType="separate"/>
@@ -2275,6 +2730,9 @@
             <w:fldChar w:fldCharType="end"/>
           </w:r>
           <w:r>
+            <w:rPr>
+              <w:szCs w:val="18"/>
+            </w:rPr>
             <w:fldChar w:fldCharType="end"/>
           </w:r>
         </w:p>
@@ -2287,12 +2745,21 @@
             </w:tabs>
           </w:pPr>
           <w:r>
+            <w:rPr>
+              <w:szCs w:val="18"/>
+            </w:rPr>
             <w:fldChar w:fldCharType="begin"/>
           </w:r>
           <w:r>
-            <w:instrText xml:space="preserve"> HYPERLINK \l _Toc404494404 </w:instrText>
-          </w:r>
-          <w:r>
+            <w:rPr>
+              <w:szCs w:val="18"/>
+            </w:rPr>
+            <w:instrText xml:space="preserve"> HYPERLINK \l _Toc1681145696 </w:instrText>
+          </w:r>
+          <w:r>
+            <w:rPr>
+              <w:szCs w:val="18"/>
+            </w:rPr>
             <w:fldChar w:fldCharType="separate"/>
           </w:r>
           <w:r>
@@ -2309,7 +2776,7 @@
             <w:fldChar w:fldCharType="begin"/>
           </w:r>
           <w:r>
-            <w:instrText xml:space="preserve"> PAGEREF _Toc404494404 </w:instrText>
+            <w:instrText xml:space="preserve"> PAGEREF _Toc1681145696 </w:instrText>
           </w:r>
           <w:r>
             <w:fldChar w:fldCharType="separate"/>
@@ -2321,6 +2788,9 @@
             <w:fldChar w:fldCharType="end"/>
           </w:r>
           <w:r>
+            <w:rPr>
+              <w:szCs w:val="18"/>
+            </w:rPr>
             <w:fldChar w:fldCharType="end"/>
           </w:r>
         </w:p>
@@ -2343,14 +2813,15 @@
             <w:jc w:val="center"/>
             <w:textAlignment w:val="auto"/>
             <w:rPr>
-              <w:rFonts w:asciiTheme="minorHAnsi" w:hAnsiTheme="minorHAnsi" w:eastAsiaTheme="minorEastAsia" w:cstheme="minorBidi"/>
-              <w:sz w:val="24"/>
-              <w:szCs w:val="24"/>
+              <w:rFonts w:ascii="Calibri" w:hAnsi="Calibri" w:cs="Calibri"/>
+              <w:lang w:val="en"/>
             </w:rPr>
           </w:pPr>
           <w:r>
             <w:rPr>
               <w:rStyle w:val="79"/>
+              <w:sz w:val="22"/>
+              <w:szCs w:val="18"/>
             </w:rPr>
             <w:fldChar w:fldCharType="end"/>
           </w:r>
@@ -2379,35 +2850,12 @@
           <w:lang w:val="en"/>
         </w:rPr>
       </w:pPr>
-      <w:bookmarkStart w:id="0" w:name="_Toc739635227"/>
-    </w:p>
-    <w:p>
-      <w:pPr>
-        <w:pStyle w:val="2"/>
-        <w:keepNext w:val="0"/>
-        <w:keepLines w:val="0"/>
-        <w:pageBreakBefore w:val="0"/>
-        <w:kinsoku/>
-        <w:wordWrap/>
-        <w:overflowPunct/>
-        <w:topLinePunct w:val="0"/>
-        <w:autoSpaceDE/>
-        <w:autoSpaceDN/>
-        <w:bidi w:val="0"/>
-        <w:adjustRightInd/>
-        <w:snapToGrid/>
-        <w:spacing w:line="276" w:lineRule="auto"/>
-        <w:textAlignment w:val="auto"/>
+      <w:bookmarkStart w:id="0" w:name="_Toc486113573"/>
+      <w:r>
         <w:rPr>
           <w:rFonts w:ascii="Calibri" w:hAnsi="Calibri" w:cs="Calibri"/>
           <w:lang w:val="en"/>
         </w:rPr>
-      </w:pPr>
-      <w:r>
-        <w:rPr>
-          <w:rFonts w:ascii="Calibri" w:hAnsi="Calibri" w:cs="Calibri"/>
-          <w:lang w:val="en"/>
-        </w:rPr>
         <w:t>Sargassum Forecasting Documentation</w:t>
       </w:r>
       <w:bookmarkEnd w:id="0"/>
@@ -2434,7 +2882,7 @@
           <w:rFonts w:ascii="Calibri" w:hAnsi="Calibri" w:eastAsia="Calibri" w:cs="Calibri"/>
         </w:rPr>
       </w:pPr>
-      <w:bookmarkStart w:id="1" w:name="_Toc1471853504"/>
+      <w:bookmarkStart w:id="1" w:name="_Toc1516584004"/>
       <w:r>
         <w:rPr>
           <w:rFonts w:ascii="Calibri" w:hAnsi="Calibri" w:eastAsia="Calibri" w:cs="Calibri"/>
@@ -3443,7 +3891,7 @@
           <w:rFonts w:ascii="Calibri" w:hAnsi="Calibri" w:eastAsia="Calibri" w:cs="Calibri"/>
         </w:rPr>
       </w:pPr>
-      <w:bookmarkStart w:id="2" w:name="_Toc1317801385"/>
+      <w:bookmarkStart w:id="2" w:name="_Toc1701437889"/>
       <w:r>
         <w:rPr>
           <w:rFonts w:ascii="Calibri" w:hAnsi="Calibri" w:eastAsia="Calibri" w:cs="Calibri"/>
@@ -4163,7 +4611,7 @@
           <w:rFonts w:ascii="Calibri" w:hAnsi="Calibri" w:eastAsia="Calibri" w:cs="Calibri"/>
         </w:rPr>
       </w:pPr>
-      <w:bookmarkStart w:id="3" w:name="_Toc1924698039"/>
+      <w:bookmarkStart w:id="3" w:name="_Toc1363491957"/>
       <w:r>
         <w:rPr>
           <w:rFonts w:ascii="Calibri" w:hAnsi="Calibri" w:eastAsia="Calibri" w:cs="Calibri"/>
@@ -5111,7 +5559,6 @@
           <w:lang w:val="en"/>
         </w:rPr>
       </w:pPr>
-      <w:bookmarkStart w:id="4" w:name="_Toc1548321821"/>
     </w:p>
     <w:p>
       <w:pPr>
@@ -5135,8 +5582,7 @@
           <w:lang w:val="en"/>
         </w:rPr>
       </w:pPr>
-      <w:bookmarkStart w:id="33" w:name="_GoBack"/>
-      <w:bookmarkEnd w:id="33"/>
+      <w:bookmarkStart w:id="4" w:name="_Toc1883309384"/>
       <w:r>
         <w:rPr>
           <w:rFonts w:ascii="Calibri" w:hAnsi="Calibri" w:cs="Calibri"/>
@@ -5394,7 +5840,7 @@
           <w:lang w:val="en"/>
         </w:rPr>
       </w:pPr>
-      <w:bookmarkStart w:id="5" w:name="_Toc1834849585"/>
+      <w:bookmarkStart w:id="5" w:name="_Toc1257320296"/>
       <w:r>
         <w:rPr>
           <w:rFonts w:ascii="Calibri" w:hAnsi="Calibri" w:cs="Calibri"/>
@@ -5738,7 +6184,7 @@
           <w:lang w:val="en"/>
         </w:rPr>
       </w:pPr>
-      <w:bookmarkStart w:id="6" w:name="_Toc1397595319"/>
+      <w:bookmarkStart w:id="6" w:name="_Toc1566090096"/>
       <w:r>
         <w:rPr>
           <w:rFonts w:ascii="Calibri" w:hAnsi="Calibri" w:cs="Calibri"/>
@@ -5942,7 +6388,6 @@
           <w:lang w:val="en"/>
         </w:rPr>
       </w:pPr>
-      <w:bookmarkStart w:id="7" w:name="_Toc78145451"/>
     </w:p>
     <w:p>
       <w:pPr>
@@ -5989,6 +6434,7 @@
           <w:lang w:val="en"/>
         </w:rPr>
       </w:pPr>
+      <w:bookmarkStart w:id="7" w:name="_Toc1807352423"/>
       <w:r>
         <w:rPr>
           <w:rFonts w:hint="default" w:ascii="Calibri" w:hAnsi="Calibri" w:cs="Calibri"/>
@@ -6298,7 +6744,7 @@
           <w:szCs w:val="32"/>
         </w:rPr>
       </w:pPr>
-      <w:bookmarkStart w:id="8" w:name="_Toc1902079"/>
+      <w:bookmarkStart w:id="8" w:name="_Toc1815327891"/>
       <w:r>
         <w:rPr>
           <w:rFonts w:ascii="Calibri" w:hAnsi="Calibri" w:cs="Calibri"/>
@@ -6808,7 +7254,6 @@
           <w:rFonts w:ascii="Calibri" w:hAnsi="Calibri" w:eastAsia="Calibri" w:cs="Calibri"/>
         </w:rPr>
       </w:pPr>
-      <w:bookmarkStart w:id="9" w:name="_Toc1087543818"/>
     </w:p>
     <w:p>
       <w:pPr>
@@ -6875,6 +7320,7 @@
           <w:rFonts w:ascii="Calibri" w:hAnsi="Calibri" w:eastAsia="Calibri" w:cs="Calibri"/>
         </w:rPr>
       </w:pPr>
+      <w:bookmarkStart w:id="9" w:name="_Toc596143788"/>
       <w:r>
         <w:rPr>
           <w:rFonts w:ascii="Calibri" w:hAnsi="Calibri" w:eastAsia="Calibri" w:cs="Calibri"/>
@@ -9116,7 +9562,7 @@
           <w:lang w:val="en"/>
         </w:rPr>
       </w:pPr>
-      <w:bookmarkStart w:id="10" w:name="_Toc201273775"/>
+      <w:bookmarkStart w:id="10" w:name="_Toc1300433654"/>
       <w:r>
         <w:rPr>
           <w:rFonts w:ascii="Calibri" w:hAnsi="Calibri" w:cs="Calibri"/>
@@ -9728,7 +10174,7 @@
           <w:rFonts w:ascii="Calibri" w:hAnsi="Calibri" w:cs="Calibri"/>
         </w:rPr>
       </w:pPr>
-      <w:bookmarkStart w:id="11" w:name="_Toc2049019677"/>
+      <w:bookmarkStart w:id="11" w:name="_Toc2108347001"/>
       <w:r>
         <w:rPr>
           <w:rFonts w:ascii="Calibri" w:hAnsi="Calibri" w:cs="Calibri"/>
@@ -9792,7 +10238,7 @@
           <w:rFonts w:ascii="Calibri" w:hAnsi="Calibri" w:cs="Calibri"/>
         </w:rPr>
       </w:pPr>
-      <w:bookmarkStart w:id="12" w:name="_Toc1538815760"/>
+      <w:bookmarkStart w:id="12" w:name="_Toc1384847389"/>
       <w:r>
         <w:rPr>
           <w:rFonts w:ascii="Calibri" w:hAnsi="Calibri" w:cs="Calibri"/>
@@ -9973,7 +10419,7 @@
           <w:rFonts w:ascii="Calibri" w:hAnsi="Calibri" w:cs="Calibri"/>
         </w:rPr>
       </w:pPr>
-      <w:bookmarkStart w:id="13" w:name="_Toc342909752"/>
+      <w:bookmarkStart w:id="13" w:name="_Toc947284825"/>
       <w:r>
         <w:rPr>
           <w:rFonts w:ascii="Calibri" w:hAnsi="Calibri" w:cs="Calibri"/>
@@ -10074,7 +10520,7 @@
           <w:rFonts w:ascii="Calibri" w:hAnsi="Calibri" w:cs="Calibri"/>
         </w:rPr>
       </w:pPr>
-      <w:bookmarkStart w:id="14" w:name="_Toc1135656186"/>
+      <w:bookmarkStart w:id="14" w:name="_Toc520754491"/>
       <w:r>
         <w:rPr>
           <w:rFonts w:ascii="Calibri" w:hAnsi="Calibri" w:cs="Calibri"/>
@@ -10384,7 +10830,7 @@
           <w:rFonts w:ascii="Calibri" w:hAnsi="Calibri" w:cs="Calibri"/>
         </w:rPr>
       </w:pPr>
-      <w:bookmarkStart w:id="15" w:name="_Toc1718209664"/>
+      <w:bookmarkStart w:id="15" w:name="_Toc570357595"/>
       <w:r>
         <w:rPr>
           <w:rFonts w:ascii="Calibri" w:hAnsi="Calibri" w:cs="Calibri"/>
@@ -10485,7 +10931,7 @@
           <w:rFonts w:ascii="Calibri" w:hAnsi="Calibri" w:cs="Calibri"/>
         </w:rPr>
       </w:pPr>
-      <w:bookmarkStart w:id="16" w:name="_Toc926663198"/>
+      <w:bookmarkStart w:id="16" w:name="_Toc67692274"/>
       <w:r>
         <w:rPr>
           <w:rFonts w:ascii="Calibri" w:hAnsi="Calibri" w:cs="Calibri"/>
@@ -10913,7 +11359,7 @@
           <w:rFonts w:ascii="Calibri" w:hAnsi="Calibri" w:cs="Calibri"/>
         </w:rPr>
       </w:pPr>
-      <w:bookmarkStart w:id="17" w:name="_Toc295175998"/>
+      <w:bookmarkStart w:id="17" w:name="_Toc913472243"/>
       <w:r>
         <w:rPr>
           <w:rFonts w:ascii="Calibri" w:hAnsi="Calibri" w:cs="Calibri"/>
@@ -11014,7 +11460,7 @@
           <w:rFonts w:ascii="Calibri" w:hAnsi="Calibri" w:cs="Calibri"/>
         </w:rPr>
       </w:pPr>
-      <w:bookmarkStart w:id="18" w:name="_Toc485333446"/>
+      <w:bookmarkStart w:id="18" w:name="_Toc124697973"/>
       <w:r>
         <w:rPr>
           <w:rFonts w:ascii="Calibri" w:hAnsi="Calibri" w:cs="Calibri"/>
@@ -11115,7 +11561,6 @@
           <w:rFonts w:ascii="Calibri" w:hAnsi="Calibri" w:cs="Calibri"/>
         </w:rPr>
       </w:pPr>
-      <w:bookmarkStart w:id="19" w:name="_Toc186384844"/>
     </w:p>
     <w:p>
       <w:pPr>
@@ -11182,6 +11627,7 @@
           <w:rFonts w:ascii="Calibri" w:hAnsi="Calibri" w:cs="Calibri"/>
         </w:rPr>
       </w:pPr>
+      <w:bookmarkStart w:id="19" w:name="_Toc1045053292"/>
       <w:r>
         <w:rPr>
           <w:rFonts w:ascii="Calibri" w:hAnsi="Calibri" w:cs="Calibri"/>
@@ -11284,7 +11730,7 @@
           <w:lang w:val="en"/>
         </w:rPr>
       </w:pPr>
-      <w:bookmarkStart w:id="20" w:name="_Toc465148899"/>
+      <w:bookmarkStart w:id="20" w:name="_Toc1136747614"/>
       <w:r>
         <w:rPr>
           <w:rFonts w:ascii="Calibri" w:hAnsi="Calibri" w:cs="Calibri"/>
@@ -11397,104 +11843,175 @@
     </w:p>
     <w:p>
       <w:pPr>
+        <w:keepNext w:val="0"/>
+        <w:keepLines w:val="0"/>
+        <w:pageBreakBefore w:val="0"/>
+        <w:kinsoku/>
+        <w:wordWrap/>
+        <w:overflowPunct/>
+        <w:topLinePunct w:val="0"/>
+        <w:autoSpaceDE/>
+        <w:autoSpaceDN/>
+        <w:bidi w:val="0"/>
+        <w:adjustRightInd/>
+        <w:snapToGrid/>
+        <w:spacing w:line="276" w:lineRule="auto"/>
+        <w:textAlignment w:val="auto"/>
+        <w:rPr>
+          <w:rFonts w:ascii="Calibri" w:hAnsi="Calibri" w:cs="Calibri"/>
+          <w:lang w:val="en"/>
+        </w:rPr>
+      </w:pPr>
+    </w:p>
+    <w:p>
+      <w:pPr>
         <w:pStyle w:val="5"/>
-        <w:keepNext w:val="0"/>
-        <w:keepLines w:val="0"/>
-        <w:pageBreakBefore w:val="0"/>
-        <w:kinsoku/>
-        <w:wordWrap/>
-        <w:overflowPunct/>
-        <w:topLinePunct w:val="0"/>
-        <w:autoSpaceDE/>
-        <w:autoSpaceDN/>
-        <w:bidi w:val="0"/>
-        <w:adjustRightInd/>
-        <w:snapToGrid/>
-        <w:spacing w:line="276" w:lineRule="auto"/>
-        <w:textAlignment w:val="auto"/>
+        <w:bidi w:val="0"/>
+        <w:rPr>
+          <w:rFonts w:hint="default" w:ascii="Calibri" w:hAnsi="Calibri" w:cs="Calibri"/>
+          <w:lang w:val="en"/>
+        </w:rPr>
+      </w:pPr>
+      <w:bookmarkStart w:id="21" w:name="_Toc934441893"/>
+      <w:r>
+        <w:rPr>
+          <w:rFonts w:hint="default" w:ascii="Calibri" w:hAnsi="Calibri" w:cs="Calibri"/>
+          <w:lang w:val="en"/>
+        </w:rPr>
+        <w:t>Make Plots Worker</w:t>
+      </w:r>
+      <w:bookmarkEnd w:id="21"/>
+    </w:p>
+    <w:p>
+      <w:pPr>
+        <w:rPr>
+          <w:rFonts w:hint="default" w:ascii="Calibri" w:hAnsi="Calibri" w:cs="Calibri"/>
+          <w:lang w:val="en"/>
+        </w:rPr>
+      </w:pPr>
+    </w:p>
+    <w:p>
+      <w:pPr>
+        <w:rPr>
+          <w:rFonts w:hint="default" w:ascii="Calibri" w:hAnsi="Calibri" w:cs="Calibri"/>
+          <w:lang w:val="en"/>
+        </w:rPr>
+      </w:pPr>
+      <w:r>
+        <w:rPr>
+          <w:rFonts w:hint="default" w:ascii="Calibri" w:hAnsi="Calibri" w:cs="Calibri"/>
+          <w:lang w:val="en"/>
+        </w:rPr>
+        <w:t>This worker takes the NEMO water level output netcdf and creates plots and csv files using the stations listed in the station list file located in the config folder. The user defines a place name (no spaces) country or region (no spaces) and then enters latitude and longitude. Finally an exceedance threshold is defined. When run, this worker will get the netcdf file, and extract the time series for the defined locations and plot them as a line chart. The exceedance threshold is also plotted. In addition it also saves the plotted time series as a CSV. The outputs are saved in the plots and csv folder respectively.</w:t>
+      </w:r>
+    </w:p>
+    <w:p>
+      <w:pPr>
+        <w:rPr>
+          <w:rFonts w:hint="default" w:ascii="Calibri" w:hAnsi="Calibri" w:cs="Calibri"/>
+          <w:lang w:val="en"/>
+        </w:rPr>
+      </w:pPr>
+    </w:p>
+    <w:p>
+      <w:pPr>
+        <w:pStyle w:val="5"/>
+        <w:keepNext w:val="0"/>
+        <w:keepLines w:val="0"/>
+        <w:pageBreakBefore w:val="0"/>
+        <w:kinsoku/>
+        <w:wordWrap/>
+        <w:overflowPunct/>
+        <w:topLinePunct w:val="0"/>
+        <w:autoSpaceDE/>
+        <w:autoSpaceDN/>
+        <w:bidi w:val="0"/>
+        <w:adjustRightInd/>
+        <w:snapToGrid/>
+        <w:spacing w:line="276" w:lineRule="auto"/>
+        <w:textAlignment w:val="auto"/>
+        <w:rPr>
+          <w:lang w:val="en"/>
+        </w:rPr>
+      </w:pPr>
+      <w:bookmarkStart w:id="22" w:name="_Toc769905366"/>
+      <w:r>
         <w:rPr>
           <w:rFonts w:ascii="Calibri" w:hAnsi="Calibri" w:cs="Calibri"/>
           <w:lang w:val="en"/>
         </w:rPr>
-      </w:pPr>
-    </w:p>
-    <w:p>
-      <w:pPr>
-        <w:pStyle w:val="5"/>
-        <w:keepNext w:val="0"/>
-        <w:keepLines w:val="0"/>
-        <w:pageBreakBefore w:val="0"/>
-        <w:kinsoku/>
-        <w:wordWrap/>
-        <w:overflowPunct/>
-        <w:topLinePunct w:val="0"/>
-        <w:autoSpaceDE/>
-        <w:autoSpaceDN/>
-        <w:bidi w:val="0"/>
-        <w:adjustRightInd/>
-        <w:snapToGrid/>
-        <w:spacing w:line="276" w:lineRule="auto"/>
-        <w:textAlignment w:val="auto"/>
-        <w:rPr>
-          <w:lang w:val="en"/>
-        </w:rPr>
-      </w:pPr>
-      <w:bookmarkStart w:id="21" w:name="_Toc823751527"/>
-      <w:r>
+        <w:t>Clean Up Worker</w:t>
+      </w:r>
+      <w:bookmarkEnd w:id="22"/>
+    </w:p>
+    <w:p>
+      <w:pPr>
+        <w:keepNext w:val="0"/>
+        <w:keepLines w:val="0"/>
+        <w:pageBreakBefore w:val="0"/>
+        <w:kinsoku/>
+        <w:wordWrap/>
+        <w:overflowPunct/>
+        <w:topLinePunct w:val="0"/>
+        <w:autoSpaceDE/>
+        <w:autoSpaceDN/>
+        <w:bidi w:val="0"/>
+        <w:adjustRightInd/>
+        <w:snapToGrid/>
+        <w:spacing w:line="276" w:lineRule="auto"/>
+        <w:textAlignment w:val="auto"/>
+      </w:pPr>
+    </w:p>
+    <w:p>
+      <w:pPr>
+        <w:keepNext w:val="0"/>
+        <w:keepLines w:val="0"/>
+        <w:pageBreakBefore w:val="0"/>
+        <w:kinsoku/>
+        <w:wordWrap/>
+        <w:overflowPunct/>
+        <w:topLinePunct w:val="0"/>
+        <w:autoSpaceDE/>
+        <w:autoSpaceDN/>
+        <w:bidi w:val="0"/>
+        <w:adjustRightInd/>
+        <w:snapToGrid/>
+        <w:spacing w:line="276" w:lineRule="auto"/>
+        <w:textAlignment w:val="auto"/>
         <w:rPr>
           <w:rFonts w:ascii="Calibri" w:hAnsi="Calibri" w:cs="Calibri"/>
           <w:lang w:val="en"/>
         </w:rPr>
-        <w:t>Clean Up Worker</w:t>
-      </w:r>
-      <w:bookmarkEnd w:id="21"/>
-    </w:p>
-    <w:p>
-      <w:pPr>
-        <w:keepNext w:val="0"/>
-        <w:keepLines w:val="0"/>
-        <w:pageBreakBefore w:val="0"/>
-        <w:kinsoku/>
-        <w:wordWrap/>
-        <w:overflowPunct/>
-        <w:topLinePunct w:val="0"/>
-        <w:autoSpaceDE/>
-        <w:autoSpaceDN/>
-        <w:bidi w:val="0"/>
-        <w:adjustRightInd/>
-        <w:snapToGrid/>
-        <w:spacing w:line="276" w:lineRule="auto"/>
-        <w:textAlignment w:val="auto"/>
-      </w:pPr>
-    </w:p>
-    <w:p>
-      <w:pPr>
-        <w:keepNext w:val="0"/>
-        <w:keepLines w:val="0"/>
-        <w:pageBreakBefore w:val="0"/>
-        <w:kinsoku/>
-        <w:wordWrap/>
-        <w:overflowPunct/>
-        <w:topLinePunct w:val="0"/>
-        <w:autoSpaceDE/>
-        <w:autoSpaceDN/>
-        <w:bidi w:val="0"/>
-        <w:adjustRightInd/>
-        <w:snapToGrid/>
-        <w:spacing w:line="276" w:lineRule="auto"/>
-        <w:textAlignment w:val="auto"/>
+      </w:pPr>
+      <w:r>
         <w:rPr>
           <w:rFonts w:ascii="Calibri" w:hAnsi="Calibri" w:cs="Calibri"/>
           <w:lang w:val="en"/>
         </w:rPr>
-      </w:pPr>
-      <w:r>
+        <w:t>This worker ensures that files are trimmed to ensure that file space requirements are met, this deletes output files older than a set threshold (default 7 days) and also trims the restart files for NEMO when the are no longer needed and any log files created by workers.</w:t>
+      </w:r>
+    </w:p>
+    <w:p>
+      <w:pPr>
+        <w:keepNext w:val="0"/>
+        <w:keepLines w:val="0"/>
+        <w:pageBreakBefore w:val="0"/>
+        <w:kinsoku/>
+        <w:wordWrap/>
+        <w:overflowPunct/>
+        <w:topLinePunct w:val="0"/>
+        <w:autoSpaceDE/>
+        <w:autoSpaceDN/>
+        <w:bidi w:val="0"/>
+        <w:adjustRightInd/>
+        <w:snapToGrid/>
+        <w:spacing w:line="276" w:lineRule="auto"/>
+        <w:textAlignment w:val="auto"/>
         <w:rPr>
           <w:rFonts w:ascii="Calibri" w:hAnsi="Calibri" w:cs="Calibri"/>
           <w:lang w:val="en"/>
         </w:rPr>
-        <w:t>This worker ensures that files are trimmed to ensure that file space requirements are met, this deletes output files older than a set threshold (default 7 days) and also trims the restart files for NEMO when the are no longer needed and any log files created by workers.</w:t>
-      </w:r>
+      </w:pPr>
     </w:p>
     <w:p>
       <w:pPr>
@@ -11674,6 +12191,7 @@
     </w:p>
     <w:p>
       <w:pPr>
+        <w:pStyle w:val="2"/>
         <w:keepNext w:val="0"/>
         <w:keepLines w:val="0"/>
         <w:pageBreakBefore w:val="0"/>
@@ -11693,242 +12211,21 @@
           <w:lang w:val="en"/>
         </w:rPr>
       </w:pPr>
-    </w:p>
-    <w:p>
-      <w:pPr>
-        <w:keepNext w:val="0"/>
-        <w:keepLines w:val="0"/>
-        <w:pageBreakBefore w:val="0"/>
-        <w:kinsoku/>
-        <w:wordWrap/>
-        <w:overflowPunct/>
-        <w:topLinePunct w:val="0"/>
-        <w:autoSpaceDE/>
-        <w:autoSpaceDN/>
-        <w:bidi w:val="0"/>
-        <w:adjustRightInd/>
-        <w:snapToGrid/>
-        <w:spacing w:line="276" w:lineRule="auto"/>
-        <w:textAlignment w:val="auto"/>
+      <w:bookmarkStart w:id="23" w:name="_Toc1275373125"/>
+      <w:r>
         <w:rPr>
           <w:rFonts w:ascii="Calibri" w:hAnsi="Calibri" w:cs="Calibri"/>
-          <w:lang w:val="en"/>
-        </w:rPr>
-      </w:pPr>
-    </w:p>
-    <w:p>
-      <w:pPr>
-        <w:keepNext w:val="0"/>
-        <w:keepLines w:val="0"/>
-        <w:pageBreakBefore w:val="0"/>
-        <w:kinsoku/>
-        <w:wordWrap/>
-        <w:overflowPunct/>
-        <w:topLinePunct w:val="0"/>
-        <w:autoSpaceDE/>
-        <w:autoSpaceDN/>
-        <w:bidi w:val="0"/>
-        <w:adjustRightInd/>
-        <w:snapToGrid/>
-        <w:spacing w:line="276" w:lineRule="auto"/>
-        <w:textAlignment w:val="auto"/>
+        </w:rPr>
+        <w:t>Confi</w:t>
+      </w:r>
+      <w:r>
         <w:rPr>
           <w:rFonts w:ascii="Calibri" w:hAnsi="Calibri" w:cs="Calibri"/>
           <w:lang w:val="en"/>
         </w:rPr>
-      </w:pPr>
-    </w:p>
-    <w:p>
-      <w:pPr>
-        <w:keepNext w:val="0"/>
-        <w:keepLines w:val="0"/>
-        <w:pageBreakBefore w:val="0"/>
-        <w:kinsoku/>
-        <w:wordWrap/>
-        <w:overflowPunct/>
-        <w:topLinePunct w:val="0"/>
-        <w:autoSpaceDE/>
-        <w:autoSpaceDN/>
-        <w:bidi w:val="0"/>
-        <w:adjustRightInd/>
-        <w:snapToGrid/>
-        <w:spacing w:line="276" w:lineRule="auto"/>
-        <w:textAlignment w:val="auto"/>
-        <w:rPr>
-          <w:rFonts w:ascii="Calibri" w:hAnsi="Calibri" w:cs="Calibri"/>
-          <w:lang w:val="en"/>
-        </w:rPr>
-      </w:pPr>
-    </w:p>
-    <w:p>
-      <w:pPr>
-        <w:keepNext w:val="0"/>
-        <w:keepLines w:val="0"/>
-        <w:pageBreakBefore w:val="0"/>
-        <w:kinsoku/>
-        <w:wordWrap/>
-        <w:overflowPunct/>
-        <w:topLinePunct w:val="0"/>
-        <w:autoSpaceDE/>
-        <w:autoSpaceDN/>
-        <w:bidi w:val="0"/>
-        <w:adjustRightInd/>
-        <w:snapToGrid/>
-        <w:spacing w:line="276" w:lineRule="auto"/>
-        <w:textAlignment w:val="auto"/>
-        <w:rPr>
-          <w:rFonts w:ascii="Calibri" w:hAnsi="Calibri" w:cs="Calibri"/>
-          <w:lang w:val="en"/>
-        </w:rPr>
-      </w:pPr>
-    </w:p>
-    <w:p>
-      <w:pPr>
-        <w:keepNext w:val="0"/>
-        <w:keepLines w:val="0"/>
-        <w:pageBreakBefore w:val="0"/>
-        <w:kinsoku/>
-        <w:wordWrap/>
-        <w:overflowPunct/>
-        <w:topLinePunct w:val="0"/>
-        <w:autoSpaceDE/>
-        <w:autoSpaceDN/>
-        <w:bidi w:val="0"/>
-        <w:adjustRightInd/>
-        <w:snapToGrid/>
-        <w:spacing w:line="276" w:lineRule="auto"/>
-        <w:textAlignment w:val="auto"/>
-        <w:rPr>
-          <w:rFonts w:ascii="Calibri" w:hAnsi="Calibri" w:cs="Calibri"/>
-          <w:lang w:val="en"/>
-        </w:rPr>
-      </w:pPr>
-    </w:p>
-    <w:p>
-      <w:pPr>
-        <w:keepNext w:val="0"/>
-        <w:keepLines w:val="0"/>
-        <w:pageBreakBefore w:val="0"/>
-        <w:kinsoku/>
-        <w:wordWrap/>
-        <w:overflowPunct/>
-        <w:topLinePunct w:val="0"/>
-        <w:autoSpaceDE/>
-        <w:autoSpaceDN/>
-        <w:bidi w:val="0"/>
-        <w:adjustRightInd/>
-        <w:snapToGrid/>
-        <w:spacing w:line="276" w:lineRule="auto"/>
-        <w:textAlignment w:val="auto"/>
-        <w:rPr>
-          <w:rFonts w:ascii="Calibri" w:hAnsi="Calibri" w:cs="Calibri"/>
-          <w:lang w:val="en"/>
-        </w:rPr>
-      </w:pPr>
-    </w:p>
-    <w:p>
-      <w:pPr>
-        <w:keepNext w:val="0"/>
-        <w:keepLines w:val="0"/>
-        <w:pageBreakBefore w:val="0"/>
-        <w:kinsoku/>
-        <w:wordWrap/>
-        <w:overflowPunct/>
-        <w:topLinePunct w:val="0"/>
-        <w:autoSpaceDE/>
-        <w:autoSpaceDN/>
-        <w:bidi w:val="0"/>
-        <w:adjustRightInd/>
-        <w:snapToGrid/>
-        <w:spacing w:line="276" w:lineRule="auto"/>
-        <w:textAlignment w:val="auto"/>
-        <w:rPr>
-          <w:rFonts w:ascii="Calibri" w:hAnsi="Calibri" w:cs="Calibri"/>
-          <w:lang w:val="en"/>
-        </w:rPr>
-      </w:pPr>
-    </w:p>
-    <w:p>
-      <w:pPr>
-        <w:keepNext w:val="0"/>
-        <w:keepLines w:val="0"/>
-        <w:pageBreakBefore w:val="0"/>
-        <w:kinsoku/>
-        <w:wordWrap/>
-        <w:overflowPunct/>
-        <w:topLinePunct w:val="0"/>
-        <w:autoSpaceDE/>
-        <w:autoSpaceDN/>
-        <w:bidi w:val="0"/>
-        <w:adjustRightInd/>
-        <w:snapToGrid/>
-        <w:spacing w:line="276" w:lineRule="auto"/>
-        <w:textAlignment w:val="auto"/>
-        <w:rPr>
-          <w:rFonts w:ascii="Calibri" w:hAnsi="Calibri" w:cs="Calibri"/>
-          <w:lang w:val="en"/>
-        </w:rPr>
-      </w:pPr>
-    </w:p>
-    <w:p>
-      <w:pPr>
-        <w:keepNext w:val="0"/>
-        <w:keepLines w:val="0"/>
-        <w:pageBreakBefore w:val="0"/>
-        <w:kinsoku/>
-        <w:wordWrap/>
-        <w:overflowPunct/>
-        <w:topLinePunct w:val="0"/>
-        <w:autoSpaceDE/>
-        <w:autoSpaceDN/>
-        <w:bidi w:val="0"/>
-        <w:adjustRightInd/>
-        <w:snapToGrid/>
-        <w:spacing w:line="276" w:lineRule="auto"/>
-        <w:textAlignment w:val="auto"/>
-        <w:rPr>
-          <w:rFonts w:ascii="Calibri" w:hAnsi="Calibri" w:cs="Calibri"/>
-          <w:lang w:val="en"/>
-        </w:rPr>
-      </w:pPr>
-    </w:p>
-    <w:p>
-      <w:pPr>
-        <w:pStyle w:val="2"/>
-        <w:keepNext w:val="0"/>
-        <w:keepLines w:val="0"/>
-        <w:pageBreakBefore w:val="0"/>
-        <w:kinsoku/>
-        <w:wordWrap/>
-        <w:overflowPunct/>
-        <w:topLinePunct w:val="0"/>
-        <w:autoSpaceDE/>
-        <w:autoSpaceDN/>
-        <w:bidi w:val="0"/>
-        <w:adjustRightInd/>
-        <w:snapToGrid/>
-        <w:spacing w:line="276" w:lineRule="auto"/>
-        <w:textAlignment w:val="auto"/>
-        <w:rPr>
-          <w:rFonts w:ascii="Calibri" w:hAnsi="Calibri" w:cs="Calibri"/>
-          <w:lang w:val="en"/>
-        </w:rPr>
-      </w:pPr>
-      <w:bookmarkStart w:id="22" w:name="_Toc1959694593"/>
-      <w:r>
-        <w:rPr>
-          <w:rFonts w:ascii="Calibri" w:hAnsi="Calibri" w:cs="Calibri"/>
-        </w:rPr>
-        <w:t>Confi</w:t>
-      </w:r>
-      <w:r>
-        <w:rPr>
-          <w:rFonts w:ascii="Calibri" w:hAnsi="Calibri" w:cs="Calibri"/>
-          <w:lang w:val="en"/>
-        </w:rPr>
         <w:t>guration</w:t>
       </w:r>
-      <w:bookmarkEnd w:id="22"/>
+      <w:bookmarkEnd w:id="23"/>
     </w:p>
     <w:p>
       <w:pPr>
@@ -12045,7 +12342,7 @@
           <w:szCs w:val="28"/>
         </w:rPr>
       </w:pPr>
-      <w:bookmarkStart w:id="23" w:name="_Toc842741601"/>
+      <w:bookmarkStart w:id="24" w:name="_Toc1330800053"/>
       <w:r>
         <w:rPr>
           <w:rFonts w:ascii="Calibri" w:hAnsi="Calibri" w:eastAsia="Calibri" w:cs="Calibri"/>
@@ -12054,7 +12351,7 @@
         </w:rPr>
         <w:t>Nowcast YAML</w:t>
       </w:r>
-      <w:bookmarkEnd w:id="23"/>
+      <w:bookmarkEnd w:id="24"/>
     </w:p>
     <w:p>
       <w:pPr>
@@ -12206,7 +12503,7 @@
           <w:szCs w:val="28"/>
         </w:rPr>
       </w:pPr>
-      <w:bookmarkStart w:id="24" w:name="_Toc1994188331"/>
+      <w:bookmarkStart w:id="25" w:name="_Toc1566283892"/>
       <w:r>
         <w:rPr>
           <w:rFonts w:ascii="Calibri" w:hAnsi="Calibri" w:eastAsia="Calibri" w:cs="Calibri"/>
@@ -12215,7 +12512,7 @@
         </w:rPr>
         <w:t>Ecosystem YML</w:t>
       </w:r>
-      <w:bookmarkEnd w:id="24"/>
+      <w:bookmarkEnd w:id="25"/>
     </w:p>
     <w:p>
       <w:pPr>
@@ -12264,7 +12561,6 @@
         </w:rPr>
         <w:t xml:space="preserve"> The user only has to execute one command to start the framework.</w:t>
       </w:r>
-      <w:bookmarkStart w:id="25" w:name="_Toc1515202635"/>
     </w:p>
     <w:p>
       <w:pPr>
@@ -12309,6 +12605,7 @@
           <w:rFonts w:ascii="Calibri" w:hAnsi="Calibri" w:cs="Calibri"/>
         </w:rPr>
       </w:pPr>
+      <w:bookmarkStart w:id="26" w:name="_Toc588553181"/>
       <w:r>
         <w:rPr>
           <w:rFonts w:ascii="Calibri" w:hAnsi="Calibri" w:cs="Calibri"/>
@@ -12322,7 +12619,7 @@
         </w:rPr>
         <w:t xml:space="preserve"> Codes</w:t>
       </w:r>
-      <w:bookmarkEnd w:id="25"/>
+      <w:bookmarkEnd w:id="26"/>
     </w:p>
     <w:p>
       <w:pPr>
@@ -13989,14 +14286,14 @@
           <w:rFonts w:ascii="Calibri" w:hAnsi="Calibri" w:cs="Calibri"/>
         </w:rPr>
       </w:pPr>
-      <w:bookmarkStart w:id="26" w:name="_Toc1699494353"/>
+      <w:bookmarkStart w:id="27" w:name="_Toc2142444817"/>
       <w:r>
         <w:rPr>
           <w:rFonts w:ascii="Calibri" w:hAnsi="Calibri" w:cs="Calibri"/>
         </w:rPr>
         <w:t>Known Issues</w:t>
       </w:r>
-      <w:bookmarkEnd w:id="26"/>
+      <w:bookmarkEnd w:id="27"/>
     </w:p>
     <w:p>
       <w:pPr>
@@ -14078,7 +14375,7 @@
           <w:lang w:val="en"/>
         </w:rPr>
       </w:pPr>
-      <w:bookmarkStart w:id="27" w:name="_Toc1149993377"/>
+      <w:bookmarkStart w:id="28" w:name="_Toc1000416677"/>
       <w:r>
         <w:rPr>
           <w:rFonts w:ascii="Calibri" w:hAnsi="Calibri" w:cs="Calibri"/>
@@ -14086,7 +14383,7 @@
         </w:rPr>
         <w:t>Advanced Configuration</w:t>
       </w:r>
-      <w:bookmarkEnd w:id="27"/>
+      <w:bookmarkEnd w:id="28"/>
     </w:p>
     <w:p>
       <w:pPr>
@@ -14131,7 +14428,7 @@
           <w:lang w:val="en"/>
         </w:rPr>
       </w:pPr>
-      <w:bookmarkStart w:id="28" w:name="_Toc1040876839"/>
+      <w:bookmarkStart w:id="29" w:name="_Toc1095656062"/>
       <w:r>
         <w:rPr>
           <w:rFonts w:ascii="Calibri" w:hAnsi="Calibri" w:cs="Calibri"/>
@@ -14139,7 +14436,7 @@
         </w:rPr>
         <w:t>Changing Container Framework</w:t>
       </w:r>
-      <w:bookmarkEnd w:id="28"/>
+      <w:bookmarkEnd w:id="29"/>
     </w:p>
     <w:p>
       <w:pPr>
@@ -14403,7 +14700,7 @@
           <w:lang w:val="en"/>
         </w:rPr>
       </w:pPr>
-      <w:bookmarkStart w:id="29" w:name="_Toc1080124547"/>
+      <w:bookmarkStart w:id="30" w:name="_Toc2127191454"/>
       <w:r>
         <w:rPr>
           <w:rFonts w:ascii="Calibri" w:hAnsi="Calibri" w:eastAsia="Calibri" w:cs="Calibri"/>
@@ -14417,7 +14714,7 @@
         </w:rPr>
         <w:t>x</w:t>
       </w:r>
-      <w:bookmarkEnd w:id="29"/>
+      <w:bookmarkEnd w:id="30"/>
     </w:p>
     <w:p>
       <w:pPr>
@@ -14462,7 +14759,7 @@
           <w:lang w:val="en"/>
         </w:rPr>
       </w:pPr>
-      <w:bookmarkStart w:id="30" w:name="_Toc81993714"/>
+      <w:bookmarkStart w:id="31" w:name="_Toc1486530250"/>
       <w:r>
         <w:rPr>
           <w:rFonts w:ascii="Calibri" w:hAnsi="Calibri" w:eastAsia="Calibri" w:cs="Calibri"/>
@@ -14476,7 +14773,7 @@
         </w:rPr>
         <w:t>Description of Repository Directory Layout</w:t>
       </w:r>
-      <w:bookmarkEnd w:id="30"/>
+      <w:bookmarkEnd w:id="31"/>
     </w:p>
     <w:p>
       <w:pPr>
@@ -15444,7 +15741,6 @@
           <w:lang w:val="en"/>
         </w:rPr>
       </w:pPr>
-      <w:bookmarkStart w:id="31" w:name="_Toc1780512066"/>
     </w:p>
     <w:p>
       <w:pPr>
@@ -15468,6 +15764,7 @@
           <w:lang w:val="en"/>
         </w:rPr>
       </w:pPr>
+      <w:bookmarkStart w:id="32" w:name="_Toc464756418"/>
       <w:r>
         <w:rPr>
           <w:rFonts w:ascii="Calibri" w:hAnsi="Calibri" w:cs="Calibri"/>
@@ -15475,7 +15772,7 @@
         </w:rPr>
         <w:t>Appendix B - Example configuration file</w:t>
       </w:r>
-      <w:bookmarkEnd w:id="31"/>
+      <w:bookmarkEnd w:id="32"/>
     </w:p>
     <w:p>
       <w:pPr>
@@ -21579,7 +21876,6 @@
           <w:lang w:val="en"/>
         </w:rPr>
       </w:pPr>
-      <w:bookmarkStart w:id="32" w:name="_Toc404494404"/>
     </w:p>
     <w:p>
       <w:pPr>
@@ -21602,6 +21898,7 @@
           <w:rFonts w:ascii="Calibri" w:hAnsi="Calibri" w:eastAsia="Calibri" w:cs="Calibri"/>
         </w:rPr>
       </w:pPr>
+      <w:bookmarkStart w:id="33" w:name="_Toc1681145696"/>
       <w:r>
         <w:rPr>
           <w:rFonts w:ascii="Calibri" w:hAnsi="Calibri" w:cs="Calibri"/>
@@ -21609,7 +21906,7 @@
         </w:rPr>
         <w:t>Appendix C - Example ecosystem file</w:t>
       </w:r>
-      <w:bookmarkEnd w:id="32"/>
+      <w:bookmarkEnd w:id="33"/>
     </w:p>
     <w:p>
       <w:pPr>
@@ -36378,6 +36675,7 @@
   <w:style w:type="character" w:customStyle="1" w:styleId="219">
     <w:name w:val="TOC 1 Char"/>
     <w:link w:val="34"/>
+    <w:qFormat/>
     <w:uiPriority w:val="39"/>
     <w:rPr>
       <w:rFonts w:ascii="Calibri" w:hAnsi="Calibri" w:eastAsia="Tw Cen MT"/>
@@ -36391,6 +36689,7 @@
   <w:style w:type="character" w:customStyle="1" w:styleId="220">
     <w:name w:val="Title Char1"/>
     <w:link w:val="3"/>
+    <w:qFormat/>
     <w:uiPriority w:val="0"/>
     <w:rPr>
       <w:rFonts w:ascii="Calibri" w:hAnsi="Calibri" w:eastAsia="Tw Cen MT"/>

</xml_diff>

<commit_message>
updated for 0.0.1 release
</commit_message>
<xml_diff>
--- a/Surge_Part_Manual_0.0.1.docx
+++ b/Surge_Part_Manual_0.0.1.docx
@@ -1088,7 +1088,16 @@
               <w:rFonts w:ascii="Calibri" w:hAnsi="Calibri" w:cs="Calibri"/>
               <w:lang w:val="en"/>
             </w:rPr>
-            <w:t>Populating INPUTS folder</w:t>
+            <w:t>Populating INPUT</w:t>
+          </w:r>
+          <w:bookmarkStart w:id="34" w:name="_GoBack"/>
+          <w:bookmarkEnd w:id="34"/>
+          <w:r>
+            <w:rPr>
+              <w:rFonts w:ascii="Calibri" w:hAnsi="Calibri" w:cs="Calibri"/>
+              <w:lang w:val="en"/>
+            </w:rPr>
+            <w:t>S folder</w:t>
           </w:r>
           <w:r>
             <w:tab/>
@@ -1924,15 +1933,7 @@
             <w:rPr>
               <w:rFonts w:ascii="Calibri" w:hAnsi="Calibri" w:cs="Calibri"/>
             </w:rPr>
-            <w:t>R</w:t>
-          </w:r>
-          <w:bookmarkStart w:id="34" w:name="_GoBack"/>
-          <w:bookmarkEnd w:id="34"/>
-          <w:r>
-            <w:rPr>
-              <w:rFonts w:ascii="Calibri" w:hAnsi="Calibri" w:cs="Calibri"/>
-            </w:rPr>
-            <w:t>un Parcels worker:</w:t>
+            <w:t>Run Parcels worker:</w:t>
           </w:r>
           <w:r>
             <w:tab/>
@@ -3554,6 +3555,39 @@
       </w:pPr>
       <w:r>
         <w:rPr>
+          <w:rFonts w:hint="default" w:eastAsia="Calibri" w:cs="Calibri"/>
+          <w:lang w:val="en"/>
+        </w:rPr>
+        <w:t>plots water level time series for defined location list</w:t>
+      </w:r>
+    </w:p>
+    <w:p>
+      <w:pPr>
+        <w:pStyle w:val="85"/>
+        <w:keepNext w:val="0"/>
+        <w:keepLines w:val="0"/>
+        <w:pageBreakBefore w:val="0"/>
+        <w:numPr>
+          <w:ilvl w:val="0"/>
+          <w:numId w:val="7"/>
+        </w:numPr>
+        <w:kinsoku/>
+        <w:wordWrap/>
+        <w:overflowPunct/>
+        <w:topLinePunct w:val="0"/>
+        <w:autoSpaceDE/>
+        <w:autoSpaceDN/>
+        <w:bidi w:val="0"/>
+        <w:adjustRightInd/>
+        <w:snapToGrid/>
+        <w:spacing w:line="276" w:lineRule="auto"/>
+        <w:textAlignment w:val="auto"/>
+        <w:rPr>
+          <w:rFonts w:eastAsia="Calibri" w:cs="Calibri"/>
+        </w:rPr>
+      </w:pPr>
+      <w:r>
+        <w:rPr>
           <w:rFonts w:eastAsia="Calibri" w:cs="Calibri"/>
         </w:rPr>
         <w:t>clean up logs, NEMO run directory and old outputs.</w:t>
@@ -8984,7 +9018,7 @@
           <w:rFonts w:ascii="Calibri" w:hAnsi="Calibri" w:eastAsia="Calibri" w:cs="Calibri"/>
           <w:color w:val="000000"/>
         </w:rPr>
-        <w:t xml:space="preserve">, e.g. </w:t>
+        <w:t>,</w:t>
       </w:r>
     </w:p>
     <w:p>
@@ -9358,6 +9392,68 @@
         </w:rPr>
         <w:t>plot_output</w:t>
       </w:r>
+    </w:p>
+    <w:p>
+      <w:pPr>
+        <w:keepNext w:val="0"/>
+        <w:keepLines w:val="0"/>
+        <w:pageBreakBefore w:val="0"/>
+        <w:numPr>
+          <w:ilvl w:val="0"/>
+          <w:numId w:val="11"/>
+        </w:numPr>
+        <w:kinsoku/>
+        <w:wordWrap/>
+        <w:overflowPunct/>
+        <w:topLinePunct w:val="0"/>
+        <w:autoSpaceDE/>
+        <w:autoSpaceDN/>
+        <w:bidi w:val="0"/>
+        <w:adjustRightInd/>
+        <w:snapToGrid/>
+        <w:spacing w:line="276" w:lineRule="auto"/>
+        <w:textAlignment w:val="auto"/>
+        <w:rPr>
+          <w:rFonts w:ascii="Calibri" w:hAnsi="Calibri" w:eastAsia="Calibri" w:cs="Calibri"/>
+          <w:color w:val="000000"/>
+          <w:lang w:val="en"/>
+        </w:rPr>
+      </w:pPr>
+      <w:r>
+        <w:rPr>
+          <w:rFonts w:hint="default" w:ascii="Calibri" w:hAnsi="Calibri" w:eastAsia="Calibri" w:cs="Calibri"/>
+          <w:color w:val="000000"/>
+          <w:lang w:val="en"/>
+        </w:rPr>
+        <w:t>make_plots</w:t>
+      </w:r>
+    </w:p>
+    <w:p>
+      <w:pPr>
+        <w:keepNext w:val="0"/>
+        <w:keepLines w:val="0"/>
+        <w:pageBreakBefore w:val="0"/>
+        <w:numPr>
+          <w:numId w:val="0"/>
+        </w:numPr>
+        <w:kinsoku/>
+        <w:wordWrap/>
+        <w:overflowPunct/>
+        <w:topLinePunct w:val="0"/>
+        <w:autoSpaceDE/>
+        <w:autoSpaceDN/>
+        <w:bidi w:val="0"/>
+        <w:adjustRightInd/>
+        <w:snapToGrid/>
+        <w:spacing w:line="276" w:lineRule="auto"/>
+        <w:ind w:leftChars="0"/>
+        <w:textAlignment w:val="auto"/>
+        <w:rPr>
+          <w:rFonts w:ascii="Calibri" w:hAnsi="Calibri" w:eastAsia="Calibri" w:cs="Calibri"/>
+          <w:color w:val="000000"/>
+          <w:lang w:val="en"/>
+        </w:rPr>
+      </w:pPr>
     </w:p>
     <w:p>
       <w:pPr>

</xml_diff>

<commit_message>
updated readme and known issues
</commit_message>
<xml_diff>
--- a/Surge_Part_Manual_0.0.1.docx
+++ b/Surge_Part_Manual_0.0.1.docx
@@ -253,6 +253,12 @@
             <w:insideH w:val="single" w:color="000000" w:sz="4" w:space="0"/>
             <w:insideV w:val="single" w:color="000000" w:sz="4" w:space="0"/>
           </w:tblBorders>
+          <w:tblCellMar>
+            <w:top w:w="0" w:type="dxa"/>
+            <w:left w:w="115" w:type="dxa"/>
+            <w:bottom w:w="0" w:type="dxa"/>
+            <w:right w:w="115" w:type="dxa"/>
+          </w:tblCellMar>
         </w:tblPrEx>
         <w:trPr>
           <w:jc w:val="center"/>
@@ -502,6 +508,12 @@
             <w:insideH w:val="single" w:color="000000" w:sz="4" w:space="0"/>
             <w:insideV w:val="single" w:color="000000" w:sz="4" w:space="0"/>
           </w:tblBorders>
+          <w:tblCellMar>
+            <w:top w:w="0" w:type="dxa"/>
+            <w:left w:w="115" w:type="dxa"/>
+            <w:bottom w:w="0" w:type="dxa"/>
+            <w:right w:w="115" w:type="dxa"/>
+          </w:tblCellMar>
         </w:tblPrEx>
         <w:trPr>
           <w:jc w:val="center"/>
@@ -14559,138 +14571,88 @@
     </w:p>
     <w:p>
       <w:pPr>
-        <w:pStyle w:val="2"/>
-        <w:keepNext w:val="0"/>
-        <w:keepLines w:val="0"/>
-        <w:pageBreakBefore w:val="0"/>
-        <w:kinsoku/>
-        <w:wordWrap/>
-        <w:overflowPunct/>
-        <w:topLinePunct w:val="0"/>
-        <w:autoSpaceDE/>
-        <w:autoSpaceDN/>
-        <w:bidi w:val="0"/>
-        <w:adjustRightInd/>
-        <w:snapToGrid/>
-        <w:spacing w:line="276" w:lineRule="auto"/>
-        <w:textAlignment w:val="auto"/>
-        <w:rPr>
-          <w:rFonts w:hint="default" w:ascii="Calibri" w:hAnsi="Calibri" w:cs="Calibri"/>
-          <w:lang w:val="en"/>
-        </w:rPr>
-      </w:pPr>
-    </w:p>
-    <w:p>
-      <w:pPr>
-        <w:pStyle w:val="2"/>
-        <w:keepNext w:val="0"/>
-        <w:keepLines w:val="0"/>
-        <w:pageBreakBefore w:val="0"/>
-        <w:kinsoku/>
-        <w:wordWrap/>
-        <w:overflowPunct/>
-        <w:topLinePunct w:val="0"/>
-        <w:autoSpaceDE/>
-        <w:autoSpaceDN/>
-        <w:bidi w:val="0"/>
-        <w:adjustRightInd/>
-        <w:snapToGrid/>
-        <w:spacing w:line="276" w:lineRule="auto"/>
-        <w:textAlignment w:val="auto"/>
-        <w:rPr>
-          <w:rFonts w:hint="default" w:ascii="Calibri" w:hAnsi="Calibri" w:cs="Calibri"/>
-          <w:lang w:val="en"/>
-        </w:rPr>
-      </w:pPr>
+        <w:pStyle w:val="6"/>
+        <w:bidi w:val="0"/>
+        <w:rPr>
+          <w:rFonts w:hint="default" w:ascii="Calibri" w:hAnsi="Calibri" w:cs="Calibri"/>
+          <w:lang w:val="en"/>
+        </w:rPr>
+      </w:pPr>
+      <w:r>
+        <w:rPr>
+          <w:rFonts w:hint="default" w:ascii="Calibri" w:hAnsi="Calibri" w:cs="Calibri"/>
+          <w:lang w:val="en"/>
+        </w:rPr>
+        <w:t>NetCDF input sub folder being deleted:</w:t>
+      </w:r>
+    </w:p>
+    <w:p>
+      <w:pPr>
+        <w:rPr>
+          <w:rFonts w:hint="default" w:ascii="Calibri" w:hAnsi="Calibri" w:cs="Calibri"/>
+          <w:lang w:val="en"/>
+        </w:rPr>
+      </w:pPr>
+      <w:r>
+        <w:rPr>
+          <w:rFonts w:hint="default" w:ascii="Calibri" w:hAnsi="Calibri" w:cs="Calibri"/>
+          <w:lang w:val="en"/>
+        </w:rPr>
+        <w:t>On first run the subfolders in netcdf input directory are deleted, the subfolder GFS is removed which causes a crash as the process forcing worker is expecting to save atmopheric forcing there. This was thought to be fixed using place.holder files to maintain the folder hierarcy on first pull from repo. Current fix is to create the required GFS subfolder again and restarting worker. This should resolve issue.</w:t>
+      </w:r>
       <w:bookmarkStart w:id="35" w:name="_GoBack"/>
       <w:bookmarkEnd w:id="35"/>
     </w:p>
     <w:p>
       <w:pPr>
-        <w:pStyle w:val="2"/>
-        <w:keepNext w:val="0"/>
-        <w:keepLines w:val="0"/>
-        <w:pageBreakBefore w:val="0"/>
-        <w:kinsoku/>
-        <w:wordWrap/>
-        <w:overflowPunct/>
-        <w:topLinePunct w:val="0"/>
-        <w:autoSpaceDE/>
-        <w:autoSpaceDN/>
-        <w:bidi w:val="0"/>
-        <w:adjustRightInd/>
-        <w:snapToGrid/>
-        <w:spacing w:line="276" w:lineRule="auto"/>
-        <w:textAlignment w:val="auto"/>
-        <w:rPr>
-          <w:rFonts w:hint="default" w:ascii="Calibri" w:hAnsi="Calibri" w:cs="Calibri"/>
-          <w:lang w:val="en"/>
-        </w:rPr>
-      </w:pPr>
-    </w:p>
-    <w:p>
-      <w:pPr>
-        <w:pStyle w:val="2"/>
-        <w:keepNext w:val="0"/>
-        <w:keepLines w:val="0"/>
-        <w:pageBreakBefore w:val="0"/>
-        <w:kinsoku/>
-        <w:wordWrap/>
-        <w:overflowPunct/>
-        <w:topLinePunct w:val="0"/>
-        <w:autoSpaceDE/>
-        <w:autoSpaceDN/>
-        <w:bidi w:val="0"/>
-        <w:adjustRightInd/>
-        <w:snapToGrid/>
-        <w:spacing w:line="276" w:lineRule="auto"/>
-        <w:textAlignment w:val="auto"/>
-        <w:rPr>
-          <w:rFonts w:hint="default" w:ascii="Calibri" w:hAnsi="Calibri" w:cs="Calibri"/>
-          <w:lang w:val="en"/>
-        </w:rPr>
-      </w:pPr>
-    </w:p>
-    <w:p>
-      <w:pPr>
-        <w:pStyle w:val="2"/>
-        <w:keepNext w:val="0"/>
-        <w:keepLines w:val="0"/>
-        <w:pageBreakBefore w:val="0"/>
-        <w:kinsoku/>
-        <w:wordWrap/>
-        <w:overflowPunct/>
-        <w:topLinePunct w:val="0"/>
-        <w:autoSpaceDE/>
-        <w:autoSpaceDN/>
-        <w:bidi w:val="0"/>
-        <w:adjustRightInd/>
-        <w:snapToGrid/>
-        <w:spacing w:line="276" w:lineRule="auto"/>
-        <w:textAlignment w:val="auto"/>
-        <w:rPr>
-          <w:rFonts w:hint="default" w:ascii="Calibri" w:hAnsi="Calibri" w:cs="Calibri"/>
-          <w:lang w:val="en"/>
-        </w:rPr>
-      </w:pPr>
-    </w:p>
-    <w:p>
-      <w:pPr>
-        <w:pStyle w:val="2"/>
-        <w:keepNext w:val="0"/>
-        <w:keepLines w:val="0"/>
-        <w:pageBreakBefore w:val="0"/>
-        <w:kinsoku/>
-        <w:wordWrap/>
-        <w:overflowPunct/>
-        <w:topLinePunct w:val="0"/>
-        <w:autoSpaceDE/>
-        <w:autoSpaceDN/>
-        <w:bidi w:val="0"/>
-        <w:adjustRightInd/>
-        <w:snapToGrid/>
-        <w:spacing w:line="276" w:lineRule="auto"/>
-        <w:textAlignment w:val="auto"/>
+        <w:rPr>
+          <w:rFonts w:hint="default" w:ascii="Calibri" w:hAnsi="Calibri" w:cs="Calibri"/>
+          <w:lang w:val="en"/>
+        </w:rPr>
+      </w:pPr>
+    </w:p>
+    <w:p>
+      <w:pPr>
+        <w:rPr>
+          <w:rFonts w:hint="default" w:ascii="Calibri" w:hAnsi="Calibri" w:cs="Calibri"/>
+          <w:lang w:val="en"/>
+        </w:rPr>
+      </w:pPr>
+    </w:p>
+    <w:p>
+      <w:pPr>
+        <w:rPr>
+          <w:rFonts w:hint="default" w:ascii="Calibri" w:hAnsi="Calibri" w:cs="Calibri"/>
+          <w:lang w:val="en"/>
+        </w:rPr>
+      </w:pPr>
+    </w:p>
+    <w:p>
+      <w:pPr>
+        <w:rPr>
+          <w:rFonts w:hint="default" w:ascii="Calibri" w:hAnsi="Calibri" w:cs="Calibri"/>
+          <w:lang w:val="en"/>
+        </w:rPr>
+      </w:pPr>
+    </w:p>
+    <w:p>
+      <w:pPr>
+        <w:rPr>
+          <w:rFonts w:hint="default" w:ascii="Calibri" w:hAnsi="Calibri" w:cs="Calibri"/>
+          <w:lang w:val="en"/>
+        </w:rPr>
+      </w:pPr>
+    </w:p>
+    <w:p>
+      <w:pPr>
+        <w:rPr>
+          <w:rFonts w:hint="default" w:ascii="Calibri" w:hAnsi="Calibri" w:cs="Calibri"/>
+          <w:lang w:val="en"/>
+        </w:rPr>
+      </w:pPr>
+    </w:p>
+    <w:p>
+      <w:pPr>
         <w:rPr>
           <w:rFonts w:hint="default" w:ascii="Calibri" w:hAnsi="Calibri" w:cs="Calibri"/>
           <w:lang w:val="en"/>

</xml_diff>

<commit_message>
Added FTP worker to save output to NOCFTP server
</commit_message>
<xml_diff>
--- a/Surge_Part_Manual_0.0.1.docx
+++ b/Surge_Part_Manual_0.0.1.docx
@@ -37,6 +37,12 @@
             <w:insideH w:val="single" w:color="000000" w:sz="4" w:space="0"/>
             <w:insideV w:val="single" w:color="000000" w:sz="4" w:space="0"/>
           </w:tblBorders>
+          <w:tblCellMar>
+            <w:top w:w="0" w:type="dxa"/>
+            <w:left w:w="115" w:type="dxa"/>
+            <w:bottom w:w="0" w:type="dxa"/>
+            <w:right w:w="115" w:type="dxa"/>
+          </w:tblCellMar>
         </w:tblPrEx>
         <w:trPr>
           <w:trHeight w:val="3960" w:hRule="atLeast"/>
@@ -253,12 +259,6 @@
             <w:insideH w:val="single" w:color="000000" w:sz="4" w:space="0"/>
             <w:insideV w:val="single" w:color="000000" w:sz="4" w:space="0"/>
           </w:tblBorders>
-          <w:tblCellMar>
-            <w:top w:w="0" w:type="dxa"/>
-            <w:left w:w="115" w:type="dxa"/>
-            <w:bottom w:w="0" w:type="dxa"/>
-            <w:right w:w="115" w:type="dxa"/>
-          </w:tblCellMar>
         </w:tblPrEx>
         <w:trPr>
           <w:jc w:val="center"/>
@@ -396,6 +396,12 @@
             <w:insideH w:val="single" w:color="000000" w:sz="4" w:space="0"/>
             <w:insideV w:val="single" w:color="000000" w:sz="4" w:space="0"/>
           </w:tblBorders>
+          <w:tblCellMar>
+            <w:top w:w="0" w:type="dxa"/>
+            <w:left w:w="115" w:type="dxa"/>
+            <w:bottom w:w="0" w:type="dxa"/>
+            <w:right w:w="115" w:type="dxa"/>
+          </w:tblCellMar>
         </w:tblPrEx>
         <w:trPr>
           <w:trHeight w:val="864" w:hRule="atLeast"/>
@@ -508,12 +514,6 @@
             <w:insideH w:val="single" w:color="000000" w:sz="4" w:space="0"/>
             <w:insideV w:val="single" w:color="000000" w:sz="4" w:space="0"/>
           </w:tblBorders>
-          <w:tblCellMar>
-            <w:top w:w="0" w:type="dxa"/>
-            <w:left w:w="115" w:type="dxa"/>
-            <w:bottom w:w="0" w:type="dxa"/>
-            <w:right w:w="115" w:type="dxa"/>
-          </w:tblCellMar>
         </w:tblPrEx>
         <w:trPr>
           <w:jc w:val="center"/>
@@ -14543,7 +14543,7 @@
           <w:rFonts w:hint="default" w:ascii="Calibri" w:hAnsi="Calibri" w:cs="Calibri"/>
           <w:lang w:val="en"/>
         </w:rPr>
-        <w:t xml:space="preserve"> </w:t>
+        <w:t xml:space="preserve"> -NOT CRITICAL</w:t>
       </w:r>
     </w:p>
     <w:p>
@@ -14583,7 +14583,7 @@
           <w:rFonts w:hint="default" w:ascii="Calibri" w:hAnsi="Calibri" w:cs="Calibri"/>
           <w:lang w:val="en"/>
         </w:rPr>
-        <w:t>NetCDF input sub folder being deleted:</w:t>
+        <w:t>NetCDF input sub folder being deleted: - NOT CRITICAL</w:t>
       </w:r>
     </w:p>
     <w:p>
@@ -14599,6 +14599,46 @@
           <w:lang w:val="en"/>
         </w:rPr>
         <w:t>On first run the subfolders in netcdf input directory are deleted, the subfolder GFS is removed which causes a crash as the process forcing worker is expecting to save atmopheric forcing there. This was thought to be fixed using place.holder files to maintain the folder hierarcy on first pull from repo. Current fix is to create the required GFS subfolder again and restarting worker. This should resolve issue.</w:t>
+      </w:r>
+    </w:p>
+    <w:p>
+      <w:pPr>
+        <w:rPr>
+          <w:rFonts w:hint="default" w:ascii="Calibri" w:hAnsi="Calibri" w:cs="Calibri"/>
+          <w:lang w:val="en"/>
+        </w:rPr>
+      </w:pPr>
+    </w:p>
+    <w:p>
+      <w:pPr>
+        <w:pStyle w:val="6"/>
+        <w:bidi w:val="0"/>
+        <w:rPr>
+          <w:rFonts w:hint="default" w:ascii="Calibri" w:hAnsi="Calibri" w:cs="Calibri"/>
+          <w:lang w:val="en"/>
+        </w:rPr>
+      </w:pPr>
+      <w:r>
+        <w:rPr>
+          <w:rFonts w:hint="default" w:ascii="Calibri" w:hAnsi="Calibri" w:cs="Calibri"/>
+          <w:lang w:val="en"/>
+        </w:rPr>
+        <w:t>Download Weather worker: - IMPACT UNKNOWN</w:t>
+      </w:r>
+    </w:p>
+    <w:p>
+      <w:pPr>
+        <w:rPr>
+          <w:rFonts w:hint="default"/>
+          <w:lang w:val="en"/>
+        </w:rPr>
+      </w:pPr>
+      <w:r>
+        <w:rPr>
+          <w:rFonts w:hint="default" w:ascii="Calibri" w:hAnsi="Calibri" w:cs="Calibri"/>
+          <w:lang w:val="en"/>
+        </w:rPr>
+        <w:t xml:space="preserve">Sometimes the weather data is not downloaded correctly resulting in an error in the process forcing worker not being able to find GRIB varible (since it didn’t download). The worker automatically retries failed connection attempts so this should not happen. Current fix is to re run download weather worker and retry, (if there are no retry print statements then it should work). </w:t>
       </w:r>
       <w:bookmarkStart w:id="35" w:name="_GoBack"/>
       <w:bookmarkEnd w:id="35"/>
@@ -14621,46 +14661,6 @@
     </w:p>
     <w:p>
       <w:pPr>
-        <w:rPr>
-          <w:rFonts w:hint="default" w:ascii="Calibri" w:hAnsi="Calibri" w:cs="Calibri"/>
-          <w:lang w:val="en"/>
-        </w:rPr>
-      </w:pPr>
-    </w:p>
-    <w:p>
-      <w:pPr>
-        <w:rPr>
-          <w:rFonts w:hint="default" w:ascii="Calibri" w:hAnsi="Calibri" w:cs="Calibri"/>
-          <w:lang w:val="en"/>
-        </w:rPr>
-      </w:pPr>
-    </w:p>
-    <w:p>
-      <w:pPr>
-        <w:rPr>
-          <w:rFonts w:hint="default" w:ascii="Calibri" w:hAnsi="Calibri" w:cs="Calibri"/>
-          <w:lang w:val="en"/>
-        </w:rPr>
-      </w:pPr>
-    </w:p>
-    <w:p>
-      <w:pPr>
-        <w:rPr>
-          <w:rFonts w:hint="default" w:ascii="Calibri" w:hAnsi="Calibri" w:cs="Calibri"/>
-          <w:lang w:val="en"/>
-        </w:rPr>
-      </w:pPr>
-    </w:p>
-    <w:p>
-      <w:pPr>
-        <w:rPr>
-          <w:rFonts w:hint="default" w:ascii="Calibri" w:hAnsi="Calibri" w:cs="Calibri"/>
-          <w:lang w:val="en"/>
-        </w:rPr>
-      </w:pPr>
-    </w:p>
-    <w:p>
-      <w:pPr>
         <w:pStyle w:val="2"/>
         <w:keepNext w:val="0"/>
         <w:keepLines w:val="0"/>
@@ -14982,138 +14982,137 @@
         <w:textAlignment w:val="auto"/>
         <w:rPr>
           <w:rFonts w:hint="default" w:ascii="Calibri" w:hAnsi="Calibri" w:eastAsia="Calibri" w:cs="Calibri"/>
-        </w:rPr>
-      </w:pPr>
-    </w:p>
-    <w:p>
-      <w:pPr>
-        <w:pStyle w:val="2"/>
-        <w:keepNext w:val="0"/>
-        <w:keepLines w:val="0"/>
-        <w:pageBreakBefore w:val="0"/>
-        <w:kinsoku/>
-        <w:wordWrap/>
-        <w:overflowPunct/>
-        <w:topLinePunct w:val="0"/>
-        <w:autoSpaceDE/>
-        <w:autoSpaceDN/>
-        <w:bidi w:val="0"/>
-        <w:adjustRightInd/>
-        <w:snapToGrid/>
-        <w:spacing w:line="276" w:lineRule="auto"/>
-        <w:textAlignment w:val="auto"/>
-        <w:rPr>
-          <w:rFonts w:hint="default" w:ascii="Calibri" w:hAnsi="Calibri" w:eastAsia="Calibri" w:cs="Calibri"/>
-        </w:rPr>
-      </w:pPr>
-    </w:p>
-    <w:p>
-      <w:pPr>
-        <w:pStyle w:val="2"/>
-        <w:keepNext w:val="0"/>
-        <w:keepLines w:val="0"/>
-        <w:pageBreakBefore w:val="0"/>
-        <w:kinsoku/>
-        <w:wordWrap/>
-        <w:overflowPunct/>
-        <w:topLinePunct w:val="0"/>
-        <w:autoSpaceDE/>
-        <w:autoSpaceDN/>
-        <w:bidi w:val="0"/>
-        <w:adjustRightInd/>
-        <w:snapToGrid/>
-        <w:spacing w:line="276" w:lineRule="auto"/>
-        <w:textAlignment w:val="auto"/>
-        <w:rPr>
-          <w:rFonts w:hint="default" w:ascii="Calibri" w:hAnsi="Calibri" w:eastAsia="Calibri" w:cs="Calibri"/>
-        </w:rPr>
-      </w:pPr>
-    </w:p>
-    <w:p>
-      <w:pPr>
-        <w:pStyle w:val="2"/>
-        <w:keepNext w:val="0"/>
-        <w:keepLines w:val="0"/>
-        <w:pageBreakBefore w:val="0"/>
-        <w:kinsoku/>
-        <w:wordWrap/>
-        <w:overflowPunct/>
-        <w:topLinePunct w:val="0"/>
-        <w:autoSpaceDE/>
-        <w:autoSpaceDN/>
-        <w:bidi w:val="0"/>
-        <w:adjustRightInd/>
-        <w:snapToGrid/>
-        <w:spacing w:line="276" w:lineRule="auto"/>
-        <w:textAlignment w:val="auto"/>
-        <w:rPr>
-          <w:rFonts w:hint="default" w:ascii="Calibri" w:hAnsi="Calibri" w:eastAsia="Calibri" w:cs="Calibri"/>
-        </w:rPr>
-      </w:pPr>
-    </w:p>
-    <w:p>
-      <w:pPr>
-        <w:pStyle w:val="2"/>
-        <w:keepNext w:val="0"/>
-        <w:keepLines w:val="0"/>
-        <w:pageBreakBefore w:val="0"/>
-        <w:kinsoku/>
-        <w:wordWrap/>
-        <w:overflowPunct/>
-        <w:topLinePunct w:val="0"/>
-        <w:autoSpaceDE/>
-        <w:autoSpaceDN/>
-        <w:bidi w:val="0"/>
-        <w:adjustRightInd/>
-        <w:snapToGrid/>
-        <w:spacing w:line="276" w:lineRule="auto"/>
-        <w:textAlignment w:val="auto"/>
-        <w:rPr>
-          <w:rFonts w:hint="default" w:ascii="Calibri" w:hAnsi="Calibri" w:eastAsia="Calibri" w:cs="Calibri"/>
-        </w:rPr>
-      </w:pPr>
-    </w:p>
-    <w:p>
-      <w:pPr>
-        <w:pStyle w:val="2"/>
-        <w:keepNext w:val="0"/>
-        <w:keepLines w:val="0"/>
-        <w:pageBreakBefore w:val="0"/>
-        <w:kinsoku/>
-        <w:wordWrap/>
-        <w:overflowPunct/>
-        <w:topLinePunct w:val="0"/>
-        <w:autoSpaceDE/>
-        <w:autoSpaceDN/>
-        <w:bidi w:val="0"/>
-        <w:adjustRightInd/>
-        <w:snapToGrid/>
-        <w:spacing w:line="276" w:lineRule="auto"/>
-        <w:textAlignment w:val="auto"/>
-        <w:rPr>
-          <w:rFonts w:hint="default" w:ascii="Calibri" w:hAnsi="Calibri" w:eastAsia="Calibri" w:cs="Calibri"/>
-        </w:rPr>
-      </w:pPr>
-    </w:p>
-    <w:p>
-      <w:pPr>
-        <w:pStyle w:val="2"/>
-        <w:keepNext w:val="0"/>
-        <w:keepLines w:val="0"/>
-        <w:pageBreakBefore w:val="0"/>
-        <w:kinsoku/>
-        <w:wordWrap/>
-        <w:overflowPunct/>
-        <w:topLinePunct w:val="0"/>
-        <w:autoSpaceDE/>
-        <w:autoSpaceDN/>
-        <w:bidi w:val="0"/>
-        <w:adjustRightInd/>
-        <w:snapToGrid/>
-        <w:spacing w:line="276" w:lineRule="auto"/>
-        <w:textAlignment w:val="auto"/>
-        <w:rPr>
-          <w:rFonts w:hint="default" w:ascii="Calibri" w:hAnsi="Calibri" w:eastAsia="Calibri" w:cs="Calibri"/>
+          <w:lang w:val="en"/>
+        </w:rPr>
+      </w:pPr>
+      <w:r>
+        <w:rPr>
+          <w:rFonts w:hint="default" w:ascii="Calibri" w:hAnsi="Calibri" w:eastAsia="Calibri" w:cs="Calibri"/>
+          <w:lang w:val="en"/>
+        </w:rPr>
+        <w:t>Future Development</w:t>
+      </w:r>
+    </w:p>
+    <w:p>
+      <w:pPr>
+        <w:bidi w:val="0"/>
+        <w:rPr>
+          <w:rFonts w:hint="default" w:ascii="Calibri" w:hAnsi="Calibri" w:cs="Calibri"/>
+        </w:rPr>
+      </w:pPr>
+    </w:p>
+    <w:p>
+      <w:pPr>
+        <w:bidi w:val="0"/>
+        <w:rPr>
+          <w:rFonts w:hint="default" w:ascii="Calibri" w:hAnsi="Calibri" w:cs="Calibri"/>
+          <w:lang w:val="en"/>
+        </w:rPr>
+      </w:pPr>
+      <w:r>
+        <w:rPr>
+          <w:rFonts w:hint="default" w:ascii="Calibri" w:hAnsi="Calibri" w:cs="Calibri"/>
+          <w:lang w:val="en"/>
+        </w:rPr>
+        <w:t>Future potential implementations are added here:</w:t>
+      </w:r>
+    </w:p>
+    <w:p>
+      <w:pPr>
+        <w:bidi w:val="0"/>
+        <w:rPr>
+          <w:rFonts w:hint="default" w:ascii="Calibri" w:hAnsi="Calibri" w:cs="Calibri"/>
+          <w:lang w:val="en"/>
+        </w:rPr>
+      </w:pPr>
+    </w:p>
+    <w:p>
+      <w:pPr>
+        <w:pStyle w:val="6"/>
+        <w:bidi w:val="0"/>
+        <w:rPr>
+          <w:rFonts w:hint="default" w:ascii="Calibri" w:hAnsi="Calibri" w:cs="Calibri"/>
+          <w:lang w:val="en"/>
+        </w:rPr>
+      </w:pPr>
+      <w:r>
+        <w:rPr>
+          <w:rFonts w:hint="default" w:ascii="Calibri" w:hAnsi="Calibri" w:cs="Calibri"/>
+          <w:lang w:val="en"/>
+        </w:rPr>
+        <w:t>Watch NEMO worker:</w:t>
+      </w:r>
+    </w:p>
+    <w:p>
+      <w:pPr>
+        <w:rPr>
+          <w:rFonts w:hint="default" w:ascii="Calibri" w:hAnsi="Calibri" w:cs="Calibri"/>
+          <w:lang w:val="en"/>
+        </w:rPr>
+      </w:pPr>
+      <w:r>
+        <w:rPr>
+          <w:rFonts w:hint="default" w:ascii="Calibri" w:hAnsi="Calibri" w:cs="Calibri"/>
+          <w:lang w:val="en"/>
+        </w:rPr>
+        <w:t xml:space="preserve">Implement an function to recognise model has stalled, (time.steps not increasing). And kill container. </w:t>
+      </w:r>
+    </w:p>
+    <w:p>
+      <w:pPr>
+        <w:rPr>
+          <w:rFonts w:hint="default" w:ascii="Calibri" w:hAnsi="Calibri" w:cs="Calibri"/>
+          <w:lang w:val="en"/>
+        </w:rPr>
+      </w:pPr>
+    </w:p>
+    <w:p>
+      <w:pPr>
+        <w:pStyle w:val="6"/>
+        <w:bidi w:val="0"/>
+        <w:rPr>
+          <w:rFonts w:hint="default" w:ascii="Calibri" w:hAnsi="Calibri" w:cs="Calibri"/>
+          <w:lang w:val="en"/>
+        </w:rPr>
+      </w:pPr>
+      <w:r>
+        <w:rPr>
+          <w:rFonts w:hint="default" w:ascii="Calibri" w:hAnsi="Calibri" w:cs="Calibri"/>
+          <w:lang w:val="en"/>
+        </w:rPr>
+        <w:t>Run NEMO worker:</w:t>
+      </w:r>
+    </w:p>
+    <w:p>
+      <w:pPr>
+        <w:rPr>
+          <w:rFonts w:hint="default" w:ascii="Calibri" w:hAnsi="Calibri" w:cs="Calibri"/>
+          <w:lang w:val="en"/>
+        </w:rPr>
+      </w:pPr>
+      <w:r>
+        <w:rPr>
+          <w:rFonts w:hint="default" w:ascii="Calibri" w:hAnsi="Calibri" w:cs="Calibri"/>
+          <w:lang w:val="en"/>
+        </w:rPr>
+        <w:t xml:space="preserve">Check to see if an existing container is running and either kill running container or delay start of new container (configurable). </w:t>
+      </w:r>
+    </w:p>
+    <w:p>
+      <w:pPr>
+        <w:rPr>
+          <w:rFonts w:hint="default" w:ascii="Calibri" w:hAnsi="Calibri" w:cs="Calibri"/>
+          <w:lang w:val="en"/>
+        </w:rPr>
+      </w:pPr>
+    </w:p>
+    <w:p>
+      <w:pPr>
+        <w:pStyle w:val="6"/>
+        <w:bidi w:val="0"/>
+        <w:rPr>
+          <w:rFonts w:hint="default"/>
+          <w:lang w:val="en"/>
         </w:rPr>
       </w:pPr>
     </w:p>

</xml_diff>